<commit_message>
Updates to Software Architecutre Document
</commit_message>
<xml_diff>
--- a/docs/SoftwareArchitecutre/03-Software-Architecutre.docx
+++ b/docs/SoftwareArchitecutre/03-Software-Architecutre.docx
@@ -263,6 +263,12 @@
             <w:pPr>
               <w:pStyle w:val="Tabletext"/>
             </w:pPr>
+            <w:r>
+              <w:t>04/08/20</w:t>
+            </w:r>
+            <w:r>
+              <w:t>24</w:t>
+            </w:r>
           </w:p>
         </w:tc>
         <w:tc>
@@ -273,6 +279,9 @@
             <w:pPr>
               <w:pStyle w:val="Tabletext"/>
             </w:pPr>
+            <w:r>
+              <w:t>1.0</w:t>
+            </w:r>
           </w:p>
         </w:tc>
         <w:tc>
@@ -283,6 +292,9 @@
             <w:pPr>
               <w:pStyle w:val="Tabletext"/>
             </w:pPr>
+            <w:r>
+              <w:t>Initial Template Filled Out</w:t>
+            </w:r>
           </w:p>
         </w:tc>
         <w:tc>
@@ -293,6 +305,9 @@
             <w:pPr>
               <w:pStyle w:val="Tabletext"/>
             </w:pPr>
+            <w:r>
+              <w:t>Abdulahi Mohamed</w:t>
+            </w:r>
           </w:p>
         </w:tc>
       </w:tr>
@@ -305,6 +320,9 @@
             <w:pPr>
               <w:pStyle w:val="Tabletext"/>
             </w:pPr>
+            <w:r>
+              <w:t>04/08/2024</w:t>
+            </w:r>
           </w:p>
         </w:tc>
         <w:tc>
@@ -315,6 +333,9 @@
             <w:pPr>
               <w:pStyle w:val="Tabletext"/>
             </w:pPr>
+            <w:r>
+              <w:t>1.0</w:t>
+            </w:r>
           </w:p>
         </w:tc>
         <w:tc>
@@ -325,6 +346,9 @@
             <w:pPr>
               <w:pStyle w:val="Tabletext"/>
             </w:pPr>
+            <w:r>
+              <w:t>Initial Template Filled Out</w:t>
+            </w:r>
           </w:p>
         </w:tc>
         <w:tc>
@@ -335,6 +359,12 @@
             <w:pPr>
               <w:pStyle w:val="Tabletext"/>
             </w:pPr>
+            <w:r>
+              <w:t xml:space="preserve">Riley </w:t>
+            </w:r>
+            <w:r>
+              <w:t>England</w:t>
+            </w:r>
           </w:p>
         </w:tc>
       </w:tr>
@@ -704,7 +734,7 @@
         <w:rPr>
           <w:noProof/>
         </w:rPr>
-        <w:t>4</w:t>
+        <w:t>5</w:t>
       </w:r>
       <w:r>
         <w:fldChar w:fldCharType="end"/>
@@ -750,7 +780,7 @@
         <w:rPr>
           <w:noProof/>
         </w:rPr>
-        <w:t>4</w:t>
+        <w:t>6</w:t>
       </w:r>
       <w:r>
         <w:fldChar w:fldCharType="end"/>
@@ -784,22 +814,7 @@
         <w:tab/>
       </w:r>
       <w:r>
-        <w:fldChar w:fldCharType="begin"/>
-      </w:r>
-      <w:r>
-        <w:instrText xml:space="preserve"> PAGEREF _Toc6187935 \h </w:instrText>
-      </w:r>
-      <w:r>
-        <w:fldChar w:fldCharType="separate"/>
-      </w:r>
-      <w:r>
-        <w:rPr>
-          <w:noProof/>
-        </w:rPr>
-        <w:t>4</w:t>
-      </w:r>
-      <w:r>
-        <w:fldChar w:fldCharType="end"/>
+        <w:t>7</w:t>
       </w:r>
     </w:p>
     <w:p>
@@ -842,7 +857,7 @@
         <w:rPr>
           <w:noProof/>
         </w:rPr>
-        <w:t>5</w:t>
+        <w:t>7</w:t>
       </w:r>
       <w:r>
         <w:fldChar w:fldCharType="end"/>
@@ -888,7 +903,7 @@
         <w:rPr>
           <w:noProof/>
         </w:rPr>
-        <w:t>5</w:t>
+        <w:t>8</w:t>
       </w:r>
       <w:r>
         <w:fldChar w:fldCharType="end"/>
@@ -934,7 +949,7 @@
         <w:rPr>
           <w:noProof/>
         </w:rPr>
-        <w:t>5</w:t>
+        <w:t>8</w:t>
       </w:r>
       <w:r>
         <w:fldChar w:fldCharType="end"/>
@@ -980,7 +995,7 @@
         <w:rPr>
           <w:noProof/>
         </w:rPr>
-        <w:t>5</w:t>
+        <w:t>8</w:t>
       </w:r>
       <w:r>
         <w:fldChar w:fldCharType="end"/>
@@ -1026,7 +1041,7 @@
         <w:rPr>
           <w:noProof/>
         </w:rPr>
-        <w:t>5</w:t>
+        <w:t>8</w:t>
       </w:r>
       <w:r>
         <w:fldChar w:fldCharType="end"/>
@@ -1072,7 +1087,7 @@
         <w:rPr>
           <w:noProof/>
         </w:rPr>
-        <w:t>5</w:t>
+        <w:t>8</w:t>
       </w:r>
       <w:r>
         <w:fldChar w:fldCharType="end"/>
@@ -1118,7 +1133,7 @@
         <w:rPr>
           <w:noProof/>
         </w:rPr>
-        <w:t>5</w:t>
+        <w:t>8</w:t>
       </w:r>
       <w:r>
         <w:fldChar w:fldCharType="end"/>
@@ -1427,7 +1442,7 @@
           <w:sz w:val="19"/>
           <w:szCs w:val="19"/>
         </w:rPr>
-        <w:t xml:space="preserve">/This document: Software </w:t>
+        <w:t>D</w:t>
       </w:r>
       <w:r>
         <w:rPr>
@@ -1435,7 +1450,7 @@
           <w:sz w:val="19"/>
           <w:szCs w:val="19"/>
         </w:rPr>
-        <w:t>Architecture</w:t>
+        <w:t xml:space="preserve">/This document: Software </w:t>
       </w:r>
       <w:r>
         <w:rPr>
@@ -1443,7 +1458,7 @@
           <w:sz w:val="19"/>
           <w:szCs w:val="19"/>
         </w:rPr>
-        <w:t xml:space="preserve"> Document</w:t>
+        <w:t>Architecture</w:t>
       </w:r>
       <w:r>
         <w:rPr>
@@ -1451,6 +1466,14 @@
           <w:sz w:val="19"/>
           <w:szCs w:val="19"/>
         </w:rPr>
+        <w:t xml:space="preserve"> Document</w:t>
+      </w:r>
+      <w:r>
+        <w:rPr>
+          <w:color w:val="000000"/>
+          <w:sz w:val="19"/>
+          <w:szCs w:val="19"/>
+        </w:rPr>
         <w:t xml:space="preserve">. See </w:t>
       </w:r>
       <w:r>
@@ -1461,7 +1484,17 @@
           <w:sz w:val="19"/>
           <w:szCs w:val="19"/>
         </w:rPr>
-        <w:t>Section 1.4 References for SRS</w:t>
+        <w:t xml:space="preserve">Section 1.4 References for </w:t>
+      </w:r>
+      <w:r>
+        <w:rPr>
+          <w:i/>
+          <w:iCs/>
+          <w:color w:val="000000"/>
+          <w:sz w:val="19"/>
+          <w:szCs w:val="19"/>
+        </w:rPr>
+        <w:t>SAD</w:t>
       </w:r>
     </w:p>
     <w:p>
@@ -1658,6 +1691,14 @@
           <w:sz w:val="19"/>
           <w:szCs w:val="19"/>
         </w:rPr>
+        <w:t>D</w:t>
+      </w:r>
+      <w:r>
+        <w:rPr>
+          <w:color w:val="000000"/>
+          <w:sz w:val="19"/>
+          <w:szCs w:val="19"/>
+        </w:rPr>
         <w:t xml:space="preserve">: Accessible at </w:t>
       </w:r>
       <w:hyperlink r:id="rId11" w:history="1">
@@ -2218,25 +2259,357 @@
     <w:p>
       <w:pPr>
         <w:pStyle w:val="InfoBlue"/>
-      </w:pPr>
-      <w:r>
-        <w:t xml:space="preserve">[This section describes the software requirements and objectives that have some significant impact on the </w:t>
-      </w:r>
-      <w:proofErr w:type="gramStart"/>
-      <w:r>
-        <w:t>architecture;</w:t>
-      </w:r>
-      <w:proofErr w:type="gramEnd"/>
-      <w:r>
-        <w:t xml:space="preserve"> for example, safety, security, privacy, use of an off-the-shelf product, portability, distribution, and reuse. It also captures the special constraints that may </w:t>
-      </w:r>
-      <w:proofErr w:type="gramStart"/>
-      <w:r>
-        <w:t>apply:</w:t>
-      </w:r>
-      <w:proofErr w:type="gramEnd"/>
-      <w:r>
-        <w:t xml:space="preserve"> design and implementation strategy, development tools, team structure, schedule, legacy code, and so on.]</w:t>
+        <w:rPr>
+          <w:color w:val="000000"/>
+        </w:rPr>
+      </w:pPr>
+      <w:bookmarkStart w:id="14" w:name="_Toc6187935"/>
+      <w:r>
+        <w:rPr>
+          <w:color w:val="000000"/>
+        </w:rPr>
+        <w:t>T</w:t>
+      </w:r>
+      <w:r>
+        <w:rPr>
+          <w:color w:val="000000"/>
+        </w:rPr>
+        <w:t>he software requirements and objectives that significantly influence the architecture of the Boolean Logic Simulator in C++ are detailed. This section also encompasses the special constraints that impact the architectural decisions and design considerations of the system.</w:t>
+      </w:r>
+    </w:p>
+    <w:p>
+      <w:pPr>
+        <w:pStyle w:val="InfoBlue"/>
+        <w:rPr>
+          <w:color w:val="000000"/>
+        </w:rPr>
+      </w:pPr>
+      <w:r>
+        <w:rPr>
+          <w:b/>
+          <w:bCs/>
+          <w:color w:val="000000"/>
+        </w:rPr>
+        <w:t>Software Requirements and Objectives:</w:t>
+      </w:r>
+    </w:p>
+    <w:p>
+      <w:pPr>
+        <w:pStyle w:val="InfoBlue"/>
+        <w:numPr>
+          <w:ilvl w:val="0"/>
+          <w:numId w:val="28"/>
+        </w:numPr>
+        <w:rPr>
+          <w:color w:val="000000"/>
+        </w:rPr>
+      </w:pPr>
+      <w:r>
+        <w:rPr>
+          <w:b/>
+          <w:bCs/>
+          <w:color w:val="000000"/>
+        </w:rPr>
+        <w:t>Safety:</w:t>
+      </w:r>
+      <w:r>
+        <w:rPr>
+          <w:color w:val="000000"/>
+        </w:rPr>
+        <w:t> Ensuring the system operates reliably and securely without risks to users' data or system integrity.</w:t>
+      </w:r>
+    </w:p>
+    <w:p>
+      <w:pPr>
+        <w:pStyle w:val="InfoBlue"/>
+        <w:numPr>
+          <w:ilvl w:val="0"/>
+          <w:numId w:val="28"/>
+        </w:numPr>
+        <w:rPr>
+          <w:color w:val="000000"/>
+        </w:rPr>
+      </w:pPr>
+      <w:r>
+        <w:rPr>
+          <w:b/>
+          <w:bCs/>
+          <w:color w:val="000000"/>
+        </w:rPr>
+        <w:t>Security:</w:t>
+      </w:r>
+      <w:r>
+        <w:rPr>
+          <w:color w:val="000000"/>
+        </w:rPr>
+        <w:t> Implementing robust security measures to protect sensitive information and prevent unauthorized access.</w:t>
+      </w:r>
+    </w:p>
+    <w:p>
+      <w:pPr>
+        <w:pStyle w:val="InfoBlue"/>
+        <w:numPr>
+          <w:ilvl w:val="0"/>
+          <w:numId w:val="28"/>
+        </w:numPr>
+        <w:rPr>
+          <w:color w:val="000000"/>
+        </w:rPr>
+      </w:pPr>
+      <w:r>
+        <w:rPr>
+          <w:b/>
+          <w:bCs/>
+          <w:color w:val="000000"/>
+        </w:rPr>
+        <w:t>Privacy:</w:t>
+      </w:r>
+      <w:r>
+        <w:rPr>
+          <w:color w:val="000000"/>
+        </w:rPr>
+        <w:t> Safeguarding user privacy and data confidentiality through compliance with privacy regulations.</w:t>
+      </w:r>
+    </w:p>
+    <w:p>
+      <w:pPr>
+        <w:pStyle w:val="InfoBlue"/>
+        <w:numPr>
+          <w:ilvl w:val="0"/>
+          <w:numId w:val="28"/>
+        </w:numPr>
+        <w:rPr>
+          <w:color w:val="000000"/>
+        </w:rPr>
+      </w:pPr>
+      <w:r>
+        <w:rPr>
+          <w:b/>
+          <w:bCs/>
+          <w:color w:val="000000"/>
+        </w:rPr>
+        <w:t>Portability:</w:t>
+      </w:r>
+      <w:r>
+        <w:rPr>
+          <w:color w:val="000000"/>
+        </w:rPr>
+        <w:t> Designing the s</w:t>
+      </w:r>
+      <w:r>
+        <w:rPr>
+          <w:color w:val="000000"/>
+        </w:rPr>
+        <w:t>oftware</w:t>
+      </w:r>
+      <w:r>
+        <w:rPr>
+          <w:color w:val="000000"/>
+        </w:rPr>
+        <w:t xml:space="preserve"> to be easily portable across different platforms and environments.</w:t>
+      </w:r>
+    </w:p>
+    <w:p>
+      <w:pPr>
+        <w:pStyle w:val="InfoBlue"/>
+        <w:numPr>
+          <w:ilvl w:val="0"/>
+          <w:numId w:val="28"/>
+        </w:numPr>
+        <w:rPr>
+          <w:color w:val="000000"/>
+        </w:rPr>
+      </w:pPr>
+      <w:r>
+        <w:rPr>
+          <w:b/>
+          <w:bCs/>
+          <w:color w:val="000000"/>
+        </w:rPr>
+        <w:t>Distribution:</w:t>
+      </w:r>
+      <w:r>
+        <w:rPr>
+          <w:color w:val="000000"/>
+        </w:rPr>
+        <w:t> Facilitating efficient distribution and deployment of the system to end-users.</w:t>
+      </w:r>
+    </w:p>
+    <w:p>
+      <w:pPr>
+        <w:pStyle w:val="InfoBlue"/>
+        <w:numPr>
+          <w:ilvl w:val="0"/>
+          <w:numId w:val="28"/>
+        </w:numPr>
+        <w:rPr>
+          <w:color w:val="000000"/>
+        </w:rPr>
+      </w:pPr>
+      <w:r>
+        <w:rPr>
+          <w:b/>
+          <w:bCs/>
+          <w:color w:val="000000"/>
+        </w:rPr>
+        <w:t>Reuse:</w:t>
+      </w:r>
+      <w:r>
+        <w:rPr>
+          <w:color w:val="000000"/>
+        </w:rPr>
+        <w:t> Promoting code reusability to reduce redundancy and enhance maintainability.</w:t>
+      </w:r>
+    </w:p>
+    <w:p>
+      <w:pPr>
+        <w:pStyle w:val="InfoBlue"/>
+        <w:rPr>
+          <w:b/>
+          <w:bCs/>
+          <w:color w:val="000000"/>
+        </w:rPr>
+      </w:pPr>
+      <w:r>
+        <w:rPr>
+          <w:b/>
+          <w:bCs/>
+          <w:color w:val="000000"/>
+        </w:rPr>
+        <w:lastRenderedPageBreak/>
+        <w:t>Special Constraints:</w:t>
+      </w:r>
+    </w:p>
+    <w:p>
+      <w:pPr>
+        <w:pStyle w:val="InfoBlue"/>
+        <w:numPr>
+          <w:ilvl w:val="0"/>
+          <w:numId w:val="37"/>
+        </w:numPr>
+        <w:rPr>
+          <w:color w:val="000000"/>
+        </w:rPr>
+      </w:pPr>
+      <w:r>
+        <w:rPr>
+          <w:b/>
+          <w:bCs/>
+          <w:color w:val="000000"/>
+        </w:rPr>
+        <w:t>Design and Implementation Strategy:</w:t>
+      </w:r>
+      <w:r>
+        <w:rPr>
+          <w:color w:val="000000"/>
+        </w:rPr>
+        <w:t> Adhering to specific design patterns and architectural styles to meet system requirements.</w:t>
+      </w:r>
+      <w:r>
+        <w:rPr>
+          <w:color w:val="000000"/>
+        </w:rPr>
+        <w:t xml:space="preserve"> </w:t>
+      </w:r>
+      <w:r>
+        <w:rPr>
+          <w:color w:val="000000"/>
+          <w:sz w:val="19"/>
+          <w:szCs w:val="19"/>
+        </w:rPr>
+        <w:t>The project must be implemented using the C++ programming language. It should also be able to run on</w:t>
+      </w:r>
+      <w:r>
+        <w:rPr>
+          <w:color w:val="000000"/>
+        </w:rPr>
+        <w:t xml:space="preserve"> </w:t>
+      </w:r>
+      <w:r>
+        <w:rPr>
+          <w:color w:val="000000"/>
+          <w:sz w:val="19"/>
+          <w:szCs w:val="19"/>
+        </w:rPr>
+        <w:t>popular operating systems, including but not limited to: Linux and Windows.</w:t>
+      </w:r>
+    </w:p>
+    <w:p>
+      <w:pPr>
+        <w:pStyle w:val="InfoBlue"/>
+        <w:numPr>
+          <w:ilvl w:val="0"/>
+          <w:numId w:val="29"/>
+        </w:numPr>
+        <w:rPr>
+          <w:color w:val="000000"/>
+        </w:rPr>
+      </w:pPr>
+      <w:r>
+        <w:rPr>
+          <w:b/>
+          <w:bCs/>
+          <w:color w:val="000000"/>
+        </w:rPr>
+        <w:t>Development Tools:</w:t>
+      </w:r>
+      <w:r>
+        <w:rPr>
+          <w:color w:val="000000"/>
+        </w:rPr>
+        <w:t> Utilizing specific development tools and technologies to support the system's architecture.</w:t>
+      </w:r>
+    </w:p>
+    <w:p>
+      <w:pPr>
+        <w:pStyle w:val="InfoBlue"/>
+        <w:numPr>
+          <w:ilvl w:val="0"/>
+          <w:numId w:val="29"/>
+        </w:numPr>
+        <w:rPr>
+          <w:color w:val="000000"/>
+        </w:rPr>
+      </w:pPr>
+      <w:r>
+        <w:rPr>
+          <w:b/>
+          <w:bCs/>
+          <w:color w:val="000000"/>
+        </w:rPr>
+        <w:t>Team Structure:</w:t>
+      </w:r>
+      <w:r>
+        <w:rPr>
+          <w:color w:val="000000"/>
+        </w:rPr>
+        <w:t> Aligning team roles and responsibilities to ensure effective collaboration and communication.</w:t>
+      </w:r>
+    </w:p>
+    <w:p>
+      <w:pPr>
+        <w:pStyle w:val="InfoBlue"/>
+        <w:numPr>
+          <w:ilvl w:val="0"/>
+          <w:numId w:val="29"/>
+        </w:numPr>
+        <w:rPr>
+          <w:color w:val="000000"/>
+        </w:rPr>
+      </w:pPr>
+      <w:r>
+        <w:rPr>
+          <w:b/>
+          <w:bCs/>
+          <w:color w:val="000000"/>
+        </w:rPr>
+        <w:t>Schedule:</w:t>
+      </w:r>
+      <w:r>
+        <w:rPr>
+          <w:color w:val="000000"/>
+        </w:rPr>
+        <w:t> Meeting project timelines and milestones to ensure timely delivery of the system.</w:t>
       </w:r>
     </w:p>
     <w:p>
@@ -2246,47 +2619,1519 @@
           <w:highlight w:val="yellow"/>
         </w:rPr>
       </w:pPr>
-      <w:bookmarkStart w:id="14" w:name="_Toc6187935"/>
       <w:r>
         <w:rPr>
           <w:highlight w:val="yellow"/>
         </w:rPr>
-        <w:t>Use-Case View</w:t>
+        <w:t xml:space="preserve">Use-Case </w:t>
+      </w:r>
+      <w:r>
+        <w:rPr>
+          <w:highlight w:val="yellow"/>
+        </w:rPr>
+        <w:t>View</w:t>
       </w:r>
       <w:bookmarkEnd w:id="14"/>
-      <w:r>
+    </w:p>
+    <w:p>
+      <w:pPr>
+        <w:pStyle w:val="InfoBlue"/>
+        <w:rPr>
+          <w:color w:val="000000"/>
+        </w:rPr>
+      </w:pPr>
+      <w:r>
+        <w:rPr>
+          <w:color w:val="000000"/>
+        </w:rPr>
+        <w:t>The use-case view of the Boolean Logic Simulator in C++ outlines the essential functionalities and</w:t>
+      </w:r>
+      <w:r>
+        <w:rPr>
+          <w:color w:val="000000"/>
+        </w:rPr>
+        <w:t xml:space="preserve"> </w:t>
+      </w:r>
+      <w:r>
+        <w:rPr>
+          <w:color w:val="000000"/>
+        </w:rPr>
+        <w:t>interactions that the software will support. It encompasses the following key use cases:</w:t>
+      </w:r>
+    </w:p>
+    <w:tbl>
+      <w:tblPr>
+        <w:tblW w:w="8768" w:type="dxa"/>
+        <w:tblInd w:w="724" w:type="dxa"/>
+        <w:tblBorders>
+          <w:top w:val="single" w:sz="8" w:space="0" w:color="FFFFFF"/>
+          <w:left w:val="single" w:sz="8" w:space="0" w:color="FFFFFF"/>
+          <w:bottom w:val="single" w:sz="8" w:space="0" w:color="FFFFFF"/>
+          <w:right w:val="single" w:sz="8" w:space="0" w:color="FFFFFF"/>
+          <w:insideH w:val="single" w:sz="8" w:space="0" w:color="FFFFFF"/>
+          <w:insideV w:val="single" w:sz="8" w:space="0" w:color="FFFFFF"/>
+        </w:tblBorders>
+        <w:shd w:val="clear" w:color="auto" w:fill="CDD4E9"/>
+        <w:tblLayout w:type="fixed"/>
+        <w:tblLook w:val="04A0" w:firstRow="1" w:lastRow="0" w:firstColumn="1" w:lastColumn="0" w:noHBand="0" w:noVBand="1"/>
+      </w:tblPr>
+      <w:tblGrid>
+        <w:gridCol w:w="2192"/>
+        <w:gridCol w:w="2192"/>
+        <w:gridCol w:w="2192"/>
+        <w:gridCol w:w="2192"/>
+      </w:tblGrid>
+      <w:tr>
+        <w:trPr>
+          <w:trHeight w:val="542"/>
+        </w:trPr>
+        <w:tc>
+          <w:tcPr>
+            <w:tcW w:w="2192" w:type="dxa"/>
+            <w:tcBorders>
+              <w:top w:val="single" w:sz="8" w:space="0" w:color="FFFFFF"/>
+              <w:left w:val="single" w:sz="8" w:space="0" w:color="FFFFFF"/>
+              <w:bottom w:val="single" w:sz="8" w:space="0" w:color="FFFFFF"/>
+              <w:right w:val="single" w:sz="8" w:space="0" w:color="FFFFFF"/>
+            </w:tcBorders>
+            <w:shd w:val="clear" w:color="auto" w:fill="CDD4E9"/>
+            <w:tcMar>
+              <w:top w:w="0" w:type="dxa"/>
+              <w:left w:w="0" w:type="dxa"/>
+              <w:bottom w:w="0" w:type="dxa"/>
+              <w:right w:w="0" w:type="dxa"/>
+            </w:tcMar>
+          </w:tcPr>
+          <w:p>
+            <w:pPr>
+              <w:tabs>
+                <w:tab w:val="left" w:pos="1440"/>
+              </w:tabs>
+              <w:suppressAutoHyphens/>
+              <w:outlineLvl w:val="0"/>
+            </w:pPr>
+            <w:r>
+              <w:rPr>
+                <w:rFonts w:eastAsia="Calibri"/>
+                <w:color w:val="000000"/>
+                <w:sz w:val="26"/>
+                <w:szCs w:val="26"/>
+              </w:rPr>
+              <w:t>1)Accept User Inputs</w:t>
+            </w:r>
+          </w:p>
+        </w:tc>
+        <w:tc>
+          <w:tcPr>
+            <w:tcW w:w="2192" w:type="dxa"/>
+            <w:tcBorders>
+              <w:top w:val="single" w:sz="8" w:space="0" w:color="FFFFFF"/>
+              <w:left w:val="single" w:sz="8" w:space="0" w:color="FFFFFF"/>
+              <w:bottom w:val="single" w:sz="8" w:space="0" w:color="FFFFFF"/>
+              <w:right w:val="single" w:sz="8" w:space="0" w:color="FFFFFF"/>
+            </w:tcBorders>
+            <w:shd w:val="clear" w:color="auto" w:fill="CDD4E9"/>
+            <w:tcMar>
+              <w:top w:w="0" w:type="dxa"/>
+              <w:left w:w="0" w:type="dxa"/>
+              <w:bottom w:w="0" w:type="dxa"/>
+              <w:right w:w="0" w:type="dxa"/>
+            </w:tcMar>
+          </w:tcPr>
+          <w:p>
+            <w:pPr>
+              <w:tabs>
+                <w:tab w:val="left" w:pos="1440"/>
+              </w:tabs>
+              <w:suppressAutoHyphens/>
+              <w:outlineLvl w:val="0"/>
+            </w:pPr>
+            <w:r>
+              <w:rPr>
+                <w:rFonts w:eastAsia="Calibri"/>
+                <w:color w:val="000000"/>
+                <w:sz w:val="24"/>
+                <w:szCs w:val="24"/>
+              </w:rPr>
+              <w:t>2)Parse Boolean Expressions</w:t>
+            </w:r>
+          </w:p>
+        </w:tc>
+        <w:tc>
+          <w:tcPr>
+            <w:tcW w:w="2192" w:type="dxa"/>
+            <w:tcBorders>
+              <w:top w:val="single" w:sz="8" w:space="0" w:color="FFFFFF"/>
+              <w:left w:val="single" w:sz="8" w:space="0" w:color="FFFFFF"/>
+              <w:bottom w:val="single" w:sz="8" w:space="0" w:color="FFFFFF"/>
+              <w:right w:val="single" w:sz="8" w:space="0" w:color="FFFFFF"/>
+            </w:tcBorders>
+            <w:shd w:val="clear" w:color="auto" w:fill="CDD4E9"/>
+            <w:tcMar>
+              <w:top w:w="0" w:type="dxa"/>
+              <w:left w:w="0" w:type="dxa"/>
+              <w:bottom w:w="0" w:type="dxa"/>
+              <w:right w:w="0" w:type="dxa"/>
+            </w:tcMar>
+          </w:tcPr>
+          <w:p>
+            <w:pPr>
+              <w:tabs>
+                <w:tab w:val="left" w:pos="1440"/>
+              </w:tabs>
+              <w:suppressAutoHyphens/>
+              <w:outlineLvl w:val="0"/>
+            </w:pPr>
+            <w:r>
+              <w:rPr>
+                <w:rFonts w:eastAsia="Calibri"/>
+                <w:color w:val="000000"/>
+                <w:sz w:val="24"/>
+                <w:szCs w:val="24"/>
+              </w:rPr>
+              <w:t>3)Evaluate Boolean Expressions</w:t>
+            </w:r>
+          </w:p>
+        </w:tc>
+        <w:tc>
+          <w:tcPr>
+            <w:tcW w:w="2192" w:type="dxa"/>
+            <w:tcBorders>
+              <w:top w:val="single" w:sz="8" w:space="0" w:color="FFFFFF"/>
+              <w:left w:val="single" w:sz="8" w:space="0" w:color="FFFFFF"/>
+              <w:bottom w:val="single" w:sz="8" w:space="0" w:color="FFFFFF"/>
+              <w:right w:val="single" w:sz="8" w:space="0" w:color="FFFFFF"/>
+            </w:tcBorders>
+            <w:shd w:val="clear" w:color="auto" w:fill="CDD4E9"/>
+            <w:tcMar>
+              <w:top w:w="0" w:type="dxa"/>
+              <w:left w:w="0" w:type="dxa"/>
+              <w:bottom w:w="0" w:type="dxa"/>
+              <w:right w:w="0" w:type="dxa"/>
+            </w:tcMar>
+          </w:tcPr>
+          <w:p>
+            <w:pPr>
+              <w:tabs>
+                <w:tab w:val="left" w:pos="1440"/>
+              </w:tabs>
+              <w:suppressAutoHyphens/>
+              <w:outlineLvl w:val="0"/>
+            </w:pPr>
+            <w:r>
+              <w:rPr>
+                <w:rFonts w:eastAsia="Calibri"/>
+                <w:color w:val="000000"/>
+                <w:sz w:val="24"/>
+                <w:szCs w:val="24"/>
+              </w:rPr>
+              <w:t>4)Output Truth Value Results</w:t>
+            </w:r>
+          </w:p>
+        </w:tc>
+      </w:tr>
+      <w:tr>
+        <w:trPr>
+          <w:trHeight w:val="1068"/>
+        </w:trPr>
+        <w:tc>
+          <w:tcPr>
+            <w:tcW w:w="2192" w:type="dxa"/>
+            <w:tcBorders>
+              <w:top w:val="single" w:sz="8" w:space="0" w:color="FFFFFF"/>
+              <w:left w:val="single" w:sz="8" w:space="0" w:color="FFFFFF"/>
+              <w:bottom w:val="single" w:sz="8" w:space="0" w:color="FFFFFF"/>
+              <w:right w:val="single" w:sz="8" w:space="0" w:color="FFFFFF"/>
+            </w:tcBorders>
+            <w:shd w:val="clear" w:color="auto" w:fill="E7EAF4"/>
+            <w:tcMar>
+              <w:top w:w="0" w:type="dxa"/>
+              <w:left w:w="0" w:type="dxa"/>
+              <w:bottom w:w="0" w:type="dxa"/>
+              <w:right w:w="0" w:type="dxa"/>
+            </w:tcMar>
+          </w:tcPr>
+          <w:p>
+            <w:pPr>
+              <w:tabs>
+                <w:tab w:val="left" w:pos="1440"/>
+              </w:tabs>
+              <w:suppressAutoHyphens/>
+              <w:outlineLvl w:val="0"/>
+            </w:pPr>
+            <w:r>
+              <w:rPr>
+                <w:rFonts w:eastAsia="Calibri"/>
+                <w:color w:val="000000"/>
+                <w:sz w:val="18"/>
+                <w:szCs w:val="18"/>
+              </w:rPr>
+              <w:t>Users can input Boolean expressions along with truth values for variables using the command line interface.</w:t>
+            </w:r>
+          </w:p>
+        </w:tc>
+        <w:tc>
+          <w:tcPr>
+            <w:tcW w:w="2192" w:type="dxa"/>
+            <w:tcBorders>
+              <w:top w:val="single" w:sz="8" w:space="0" w:color="FFFFFF"/>
+              <w:left w:val="single" w:sz="8" w:space="0" w:color="FFFFFF"/>
+              <w:bottom w:val="single" w:sz="8" w:space="0" w:color="FFFFFF"/>
+              <w:right w:val="single" w:sz="8" w:space="0" w:color="FFFFFF"/>
+            </w:tcBorders>
+            <w:shd w:val="clear" w:color="auto" w:fill="E7EAF4"/>
+            <w:tcMar>
+              <w:top w:w="0" w:type="dxa"/>
+              <w:left w:w="0" w:type="dxa"/>
+              <w:bottom w:w="0" w:type="dxa"/>
+              <w:right w:w="0" w:type="dxa"/>
+            </w:tcMar>
+          </w:tcPr>
+          <w:p>
+            <w:pPr>
+              <w:tabs>
+                <w:tab w:val="left" w:pos="1440"/>
+              </w:tabs>
+              <w:suppressAutoHyphens/>
+              <w:outlineLvl w:val="0"/>
+            </w:pPr>
+            <w:r>
+              <w:rPr>
+                <w:rFonts w:eastAsia="Calibri"/>
+                <w:color w:val="000000"/>
+                <w:sz w:val="18"/>
+                <w:szCs w:val="18"/>
+              </w:rPr>
+              <w:t xml:space="preserve">Software parses the input from the users </w:t>
+            </w:r>
+            <w:r>
+              <w:rPr>
+                <w:rFonts w:eastAsia="Calibri"/>
+                <w:color w:val="000000"/>
+                <w:sz w:val="18"/>
+                <w:szCs w:val="18"/>
+              </w:rPr>
+              <w:t>Boolean</w:t>
+            </w:r>
+            <w:r>
+              <w:rPr>
+                <w:rFonts w:eastAsia="Calibri"/>
+                <w:color w:val="000000"/>
+                <w:sz w:val="18"/>
+                <w:szCs w:val="18"/>
+              </w:rPr>
+              <w:t xml:space="preserve"> expressions, recognizing operators (&amp;,\,!,@,$) also handles parenthesis for </w:t>
+            </w:r>
+            <w:r>
+              <w:rPr>
+                <w:rFonts w:eastAsia="Calibri"/>
+                <w:color w:val="000000"/>
+                <w:sz w:val="18"/>
+                <w:szCs w:val="18"/>
+              </w:rPr>
+              <w:t>precedence</w:t>
+            </w:r>
+            <w:r>
+              <w:rPr>
+                <w:rFonts w:eastAsia="Calibri"/>
+                <w:color w:val="000000"/>
+                <w:sz w:val="18"/>
+                <w:szCs w:val="18"/>
+              </w:rPr>
+              <w:t>.</w:t>
+            </w:r>
+          </w:p>
+        </w:tc>
+        <w:tc>
+          <w:tcPr>
+            <w:tcW w:w="2192" w:type="dxa"/>
+            <w:tcBorders>
+              <w:top w:val="single" w:sz="8" w:space="0" w:color="FFFFFF"/>
+              <w:left w:val="single" w:sz="8" w:space="0" w:color="FFFFFF"/>
+              <w:bottom w:val="single" w:sz="8" w:space="0" w:color="FFFFFF"/>
+              <w:right w:val="single" w:sz="8" w:space="0" w:color="FFFFFF"/>
+            </w:tcBorders>
+            <w:shd w:val="clear" w:color="auto" w:fill="E7EAF4"/>
+            <w:tcMar>
+              <w:top w:w="0" w:type="dxa"/>
+              <w:left w:w="0" w:type="dxa"/>
+              <w:bottom w:w="0" w:type="dxa"/>
+              <w:right w:w="0" w:type="dxa"/>
+            </w:tcMar>
+          </w:tcPr>
+          <w:p>
+            <w:pPr>
+              <w:tabs>
+                <w:tab w:val="left" w:pos="1440"/>
+              </w:tabs>
+              <w:suppressAutoHyphens/>
+              <w:outlineLvl w:val="0"/>
+            </w:pPr>
+            <w:r>
+              <w:rPr>
+                <w:rFonts w:eastAsia="Calibri"/>
+                <w:color w:val="000000"/>
+                <w:sz w:val="18"/>
+                <w:szCs w:val="18"/>
+              </w:rPr>
+              <w:t>Software evaluates the entire expression, considering the truth values that were provided by the user for each of the variables.</w:t>
+            </w:r>
+          </w:p>
+        </w:tc>
+        <w:tc>
+          <w:tcPr>
+            <w:tcW w:w="2192" w:type="dxa"/>
+            <w:tcBorders>
+              <w:top w:val="single" w:sz="8" w:space="0" w:color="FFFFFF"/>
+              <w:left w:val="single" w:sz="8" w:space="0" w:color="FFFFFF"/>
+              <w:bottom w:val="single" w:sz="8" w:space="0" w:color="FFFFFF"/>
+              <w:right w:val="single" w:sz="8" w:space="0" w:color="FFFFFF"/>
+            </w:tcBorders>
+            <w:shd w:val="clear" w:color="auto" w:fill="E7EAF4"/>
+            <w:tcMar>
+              <w:top w:w="0" w:type="dxa"/>
+              <w:left w:w="0" w:type="dxa"/>
+              <w:bottom w:w="0" w:type="dxa"/>
+              <w:right w:w="0" w:type="dxa"/>
+            </w:tcMar>
+          </w:tcPr>
+          <w:p>
+            <w:pPr>
+              <w:tabs>
+                <w:tab w:val="left" w:pos="1440"/>
+              </w:tabs>
+              <w:suppressAutoHyphens/>
+              <w:outlineLvl w:val="0"/>
+            </w:pPr>
+            <w:r>
+              <w:rPr>
+                <w:rFonts w:eastAsia="Calibri"/>
+                <w:color w:val="000000"/>
+                <w:sz w:val="18"/>
+                <w:szCs w:val="18"/>
+              </w:rPr>
+              <w:t>Software outputs the final truth value result of the evaluated Boolean expression for the user to view</w:t>
+            </w:r>
+          </w:p>
+        </w:tc>
+      </w:tr>
+    </w:tbl>
+    <w:p>
+      <w:pPr>
+        <w:pStyle w:val="Heading3"/>
+        <w:numPr>
+          <w:ilvl w:val="0"/>
+          <w:numId w:val="0"/>
+        </w:numPr>
+        <w:ind w:left="720"/>
+        <w:rPr>
+          <w:rFonts w:ascii="Times New Roman" w:hAnsi="Times New Roman"/>
+          <w:i w:val="0"/>
+          <w:iCs/>
+        </w:rPr>
+      </w:pPr>
+      <w:bookmarkStart w:id="15" w:name="_Toc14"/>
+      <w:r>
+        <w:rPr>
+          <w:rFonts w:ascii="Times New Roman" w:eastAsia="Arial Unicode MS" w:hAnsi="Times New Roman"/>
+          <w:i w:val="0"/>
+          <w:iCs/>
+        </w:rPr>
+        <w:t>These use cases illustrate the core functionality of the Boolean Logic Simulator, guiding the development efforts to ensure that the software effectively handles user inputs, parses expressions, evaluates them accurately, and provides the results as expected.</w:t>
+      </w:r>
+      <w:bookmarkEnd w:id="15"/>
+    </w:p>
+    <w:p>
+      <w:pPr>
+        <w:pStyle w:val="BodyText"/>
+      </w:pPr>
+    </w:p>
+    <w:p>
+      <w:pPr>
+        <w:pStyle w:val="Heading2"/>
         <w:rPr>
           <w:highlight w:val="yellow"/>
         </w:rPr>
+      </w:pPr>
+      <w:bookmarkStart w:id="16" w:name="_Toc6187936"/>
+      <w:r>
+        <w:rPr>
+          <w:highlight w:val="yellow"/>
+        </w:rPr>
+        <w:t>Use-Case Realizations</w:t>
+      </w:r>
+      <w:bookmarkEnd w:id="16"/>
+    </w:p>
+    <w:tbl>
+      <w:tblPr>
+        <w:tblW w:w="8688" w:type="dxa"/>
+        <w:tblInd w:w="711" w:type="dxa"/>
+        <w:tblBorders>
+          <w:top w:val="single" w:sz="8" w:space="0" w:color="FFFFFF"/>
+          <w:left w:val="single" w:sz="8" w:space="0" w:color="FFFFFF"/>
+          <w:bottom w:val="single" w:sz="8" w:space="0" w:color="FFFFFF"/>
+          <w:right w:val="single" w:sz="8" w:space="0" w:color="FFFFFF"/>
+          <w:insideH w:val="single" w:sz="8" w:space="0" w:color="FFFFFF"/>
+          <w:insideV w:val="single" w:sz="8" w:space="0" w:color="FFFFFF"/>
+        </w:tblBorders>
+        <w:shd w:val="clear" w:color="auto" w:fill="CDD4E9"/>
+        <w:tblLayout w:type="fixed"/>
+        <w:tblLook w:val="04A0" w:firstRow="1" w:lastRow="0" w:firstColumn="1" w:lastColumn="0" w:noHBand="0" w:noVBand="1"/>
+      </w:tblPr>
+      <w:tblGrid>
+        <w:gridCol w:w="2172"/>
+        <w:gridCol w:w="2172"/>
+        <w:gridCol w:w="2172"/>
+        <w:gridCol w:w="2172"/>
+      </w:tblGrid>
+      <w:tr>
+        <w:trPr>
+          <w:trHeight w:val="410"/>
+        </w:trPr>
+        <w:tc>
+          <w:tcPr>
+            <w:tcW w:w="2172" w:type="dxa"/>
+            <w:tcBorders>
+              <w:top w:val="single" w:sz="8" w:space="0" w:color="FFFFFF"/>
+              <w:left w:val="single" w:sz="8" w:space="0" w:color="FFFFFF"/>
+              <w:bottom w:val="single" w:sz="8" w:space="0" w:color="FFFFFF"/>
+              <w:right w:val="single" w:sz="8" w:space="0" w:color="FFFFFF"/>
+            </w:tcBorders>
+            <w:shd w:val="clear" w:color="auto" w:fill="CDD4E9"/>
+            <w:tcMar>
+              <w:top w:w="0" w:type="dxa"/>
+              <w:left w:w="0" w:type="dxa"/>
+              <w:bottom w:w="0" w:type="dxa"/>
+              <w:right w:w="0" w:type="dxa"/>
+            </w:tcMar>
+          </w:tcPr>
+          <w:p>
+            <w:pPr>
+              <w:tabs>
+                <w:tab w:val="left" w:pos="1440"/>
+              </w:tabs>
+              <w:suppressAutoHyphens/>
+              <w:outlineLvl w:val="0"/>
+            </w:pPr>
+            <w:r>
+              <w:rPr>
+                <w:rFonts w:ascii="Calibri" w:eastAsia="Calibri" w:hAnsi="Calibri" w:cs="Calibri"/>
+                <w:color w:val="000000"/>
+                <w:sz w:val="34"/>
+                <w:szCs w:val="34"/>
+              </w:rPr>
+              <w:t>Expression</w:t>
+            </w:r>
+          </w:p>
+        </w:tc>
+        <w:tc>
+          <w:tcPr>
+            <w:tcW w:w="2172" w:type="dxa"/>
+            <w:tcBorders>
+              <w:top w:val="single" w:sz="8" w:space="0" w:color="FFFFFF"/>
+              <w:left w:val="single" w:sz="8" w:space="0" w:color="FFFFFF"/>
+              <w:bottom w:val="single" w:sz="8" w:space="0" w:color="FFFFFF"/>
+              <w:right w:val="single" w:sz="8" w:space="0" w:color="FFFFFF"/>
+            </w:tcBorders>
+            <w:shd w:val="clear" w:color="auto" w:fill="CDD4E9"/>
+            <w:tcMar>
+              <w:top w:w="0" w:type="dxa"/>
+              <w:left w:w="0" w:type="dxa"/>
+              <w:bottom w:w="0" w:type="dxa"/>
+              <w:right w:w="0" w:type="dxa"/>
+            </w:tcMar>
+          </w:tcPr>
+          <w:p>
+            <w:pPr>
+              <w:tabs>
+                <w:tab w:val="left" w:pos="1440"/>
+              </w:tabs>
+              <w:suppressAutoHyphens/>
+              <w:outlineLvl w:val="0"/>
+            </w:pPr>
+            <w:r>
+              <w:rPr>
+                <w:rFonts w:ascii="Calibri" w:eastAsia="Calibri" w:hAnsi="Calibri" w:cs="Calibri"/>
+                <w:color w:val="000000"/>
+                <w:sz w:val="34"/>
+                <w:szCs w:val="34"/>
+              </w:rPr>
+              <w:t>Scenario</w:t>
+            </w:r>
+          </w:p>
+        </w:tc>
+        <w:tc>
+          <w:tcPr>
+            <w:tcW w:w="2172" w:type="dxa"/>
+            <w:tcBorders>
+              <w:top w:val="single" w:sz="8" w:space="0" w:color="FFFFFF"/>
+              <w:left w:val="single" w:sz="8" w:space="0" w:color="FFFFFF"/>
+              <w:bottom w:val="single" w:sz="8" w:space="0" w:color="FFFFFF"/>
+              <w:right w:val="single" w:sz="8" w:space="0" w:color="FFFFFF"/>
+            </w:tcBorders>
+            <w:shd w:val="clear" w:color="auto" w:fill="CDD4E9"/>
+            <w:tcMar>
+              <w:top w:w="0" w:type="dxa"/>
+              <w:left w:w="0" w:type="dxa"/>
+              <w:bottom w:w="0" w:type="dxa"/>
+              <w:right w:w="0" w:type="dxa"/>
+            </w:tcMar>
+          </w:tcPr>
+          <w:p>
+            <w:pPr>
+              <w:tabs>
+                <w:tab w:val="left" w:pos="1440"/>
+              </w:tabs>
+              <w:suppressAutoHyphens/>
+              <w:outlineLvl w:val="0"/>
+            </w:pPr>
+            <w:r>
+              <w:rPr>
+                <w:rFonts w:ascii="Calibri" w:eastAsia="Calibri" w:hAnsi="Calibri" w:cs="Calibri"/>
+                <w:color w:val="000000"/>
+                <w:sz w:val="34"/>
+                <w:szCs w:val="34"/>
+              </w:rPr>
+              <w:t>Functionality</w:t>
+            </w:r>
+          </w:p>
+        </w:tc>
+        <w:tc>
+          <w:tcPr>
+            <w:tcW w:w="2172" w:type="dxa"/>
+            <w:tcBorders>
+              <w:top w:val="single" w:sz="8" w:space="0" w:color="FFFFFF"/>
+              <w:left w:val="single" w:sz="8" w:space="0" w:color="FFFFFF"/>
+              <w:bottom w:val="single" w:sz="8" w:space="0" w:color="FFFFFF"/>
+              <w:right w:val="single" w:sz="8" w:space="0" w:color="FFFFFF"/>
+            </w:tcBorders>
+            <w:shd w:val="clear" w:color="auto" w:fill="CDD4E9"/>
+            <w:tcMar>
+              <w:top w:w="0" w:type="dxa"/>
+              <w:left w:w="0" w:type="dxa"/>
+              <w:bottom w:w="0" w:type="dxa"/>
+              <w:right w:w="0" w:type="dxa"/>
+            </w:tcMar>
+          </w:tcPr>
+          <w:p>
+            <w:pPr>
+              <w:tabs>
+                <w:tab w:val="left" w:pos="1440"/>
+              </w:tabs>
+              <w:suppressAutoHyphens/>
+              <w:outlineLvl w:val="0"/>
+            </w:pPr>
+            <w:r>
+              <w:rPr>
+                <w:rFonts w:ascii="Calibri" w:eastAsia="Calibri" w:hAnsi="Calibri" w:cs="Calibri"/>
+                <w:color w:val="000000"/>
+                <w:sz w:val="34"/>
+                <w:szCs w:val="34"/>
+              </w:rPr>
+              <w:t>Contribution</w:t>
+            </w:r>
+          </w:p>
+        </w:tc>
+      </w:tr>
+      <w:tr>
+        <w:trPr>
+          <w:trHeight w:val="616"/>
+        </w:trPr>
+        <w:tc>
+          <w:tcPr>
+            <w:tcW w:w="2172" w:type="dxa"/>
+            <w:tcBorders>
+              <w:top w:val="single" w:sz="8" w:space="0" w:color="FFFFFF"/>
+              <w:left w:val="single" w:sz="8" w:space="0" w:color="FFFFFF"/>
+              <w:bottom w:val="single" w:sz="8" w:space="0" w:color="FFFFFF"/>
+              <w:right w:val="single" w:sz="8" w:space="0" w:color="FFFFFF"/>
+            </w:tcBorders>
+            <w:shd w:val="clear" w:color="auto" w:fill="E7EAF4"/>
+            <w:tcMar>
+              <w:top w:w="0" w:type="dxa"/>
+              <w:left w:w="0" w:type="dxa"/>
+              <w:bottom w:w="0" w:type="dxa"/>
+              <w:right w:w="0" w:type="dxa"/>
+            </w:tcMar>
+          </w:tcPr>
+          <w:p>
+            <w:pPr>
+              <w:tabs>
+                <w:tab w:val="left" w:pos="1440"/>
+              </w:tabs>
+              <w:suppressAutoHyphens/>
+              <w:outlineLvl w:val="0"/>
+            </w:pPr>
+            <w:r>
+              <w:rPr>
+                <w:rFonts w:ascii="Calibri" w:eastAsia="Calibri" w:hAnsi="Calibri" w:cs="Calibri"/>
+                <w:color w:val="000000"/>
+                <w:sz w:val="26"/>
+                <w:szCs w:val="26"/>
+              </w:rPr>
+              <w:t>1)User Inputs Boolean Expression</w:t>
+            </w:r>
+          </w:p>
+        </w:tc>
+        <w:tc>
+          <w:tcPr>
+            <w:tcW w:w="2172" w:type="dxa"/>
+            <w:tcBorders>
+              <w:top w:val="single" w:sz="8" w:space="0" w:color="FFFFFF"/>
+              <w:left w:val="single" w:sz="8" w:space="0" w:color="FFFFFF"/>
+              <w:bottom w:val="single" w:sz="8" w:space="0" w:color="FFFFFF"/>
+              <w:right w:val="single" w:sz="8" w:space="0" w:color="FFFFFF"/>
+            </w:tcBorders>
+            <w:shd w:val="clear" w:color="auto" w:fill="E7EAF4"/>
+            <w:tcMar>
+              <w:top w:w="0" w:type="dxa"/>
+              <w:left w:w="0" w:type="dxa"/>
+              <w:bottom w:w="0" w:type="dxa"/>
+              <w:right w:w="0" w:type="dxa"/>
+            </w:tcMar>
+          </w:tcPr>
+          <w:p>
+            <w:pPr>
+              <w:tabs>
+                <w:tab w:val="left" w:pos="1440"/>
+              </w:tabs>
+              <w:suppressAutoHyphens/>
+              <w:outlineLvl w:val="0"/>
+            </w:pPr>
+            <w:r>
+              <w:rPr>
+                <w:rFonts w:ascii="Calibri" w:eastAsia="Calibri" w:hAnsi="Calibri" w:cs="Calibri"/>
+                <w:color w:val="000000"/>
+                <w:sz w:val="26"/>
+                <w:szCs w:val="26"/>
+              </w:rPr>
+              <w:t>“A&amp;B|!C”</w:t>
+            </w:r>
+          </w:p>
+        </w:tc>
+        <w:tc>
+          <w:tcPr>
+            <w:tcW w:w="2172" w:type="dxa"/>
+            <w:tcBorders>
+              <w:top w:val="single" w:sz="8" w:space="0" w:color="FFFFFF"/>
+              <w:left w:val="single" w:sz="8" w:space="0" w:color="FFFFFF"/>
+              <w:bottom w:val="single" w:sz="8" w:space="0" w:color="FFFFFF"/>
+              <w:right w:val="single" w:sz="8" w:space="0" w:color="FFFFFF"/>
+            </w:tcBorders>
+            <w:shd w:val="clear" w:color="auto" w:fill="E7EAF4"/>
+            <w:tcMar>
+              <w:top w:w="0" w:type="dxa"/>
+              <w:left w:w="0" w:type="dxa"/>
+              <w:bottom w:w="0" w:type="dxa"/>
+              <w:right w:w="0" w:type="dxa"/>
+            </w:tcMar>
+          </w:tcPr>
+          <w:p>
+            <w:pPr>
+              <w:tabs>
+                <w:tab w:val="left" w:pos="1440"/>
+              </w:tabs>
+              <w:suppressAutoHyphens/>
+              <w:outlineLvl w:val="0"/>
+            </w:pPr>
+            <w:r>
+              <w:rPr>
+                <w:rFonts w:ascii="Calibri" w:eastAsia="Calibri" w:hAnsi="Calibri" w:cs="Calibri"/>
+                <w:color w:val="000000"/>
+              </w:rPr>
+              <w:t>Parse Expression and recognizes a, b, and c</w:t>
+            </w:r>
+          </w:p>
+        </w:tc>
+        <w:tc>
+          <w:tcPr>
+            <w:tcW w:w="2172" w:type="dxa"/>
+            <w:tcBorders>
+              <w:top w:val="single" w:sz="8" w:space="0" w:color="FFFFFF"/>
+              <w:left w:val="single" w:sz="8" w:space="0" w:color="FFFFFF"/>
+              <w:bottom w:val="single" w:sz="8" w:space="0" w:color="FFFFFF"/>
+              <w:right w:val="single" w:sz="8" w:space="0" w:color="FFFFFF"/>
+            </w:tcBorders>
+            <w:shd w:val="clear" w:color="auto" w:fill="E7EAF4"/>
+            <w:tcMar>
+              <w:top w:w="0" w:type="dxa"/>
+              <w:left w:w="0" w:type="dxa"/>
+              <w:bottom w:w="0" w:type="dxa"/>
+              <w:right w:w="0" w:type="dxa"/>
+            </w:tcMar>
+          </w:tcPr>
+          <w:p>
+            <w:pPr>
+              <w:tabs>
+                <w:tab w:val="left" w:pos="1440"/>
+              </w:tabs>
+              <w:suppressAutoHyphens/>
+              <w:outlineLvl w:val="0"/>
+            </w:pPr>
+            <w:r>
+              <w:rPr>
+                <w:rFonts w:ascii="Calibri" w:eastAsia="Calibri" w:hAnsi="Calibri" w:cs="Calibri"/>
+                <w:color w:val="000000"/>
+              </w:rPr>
+              <w:t>Now prepares for the evaluation of A and B or Not C</w:t>
+            </w:r>
+          </w:p>
+        </w:tc>
+      </w:tr>
+      <w:tr>
+        <w:trPr>
+          <w:trHeight w:val="816"/>
+        </w:trPr>
+        <w:tc>
+          <w:tcPr>
+            <w:tcW w:w="2172" w:type="dxa"/>
+            <w:tcBorders>
+              <w:top w:val="single" w:sz="8" w:space="0" w:color="FFFFFF"/>
+              <w:left w:val="single" w:sz="8" w:space="0" w:color="FFFFFF"/>
+              <w:bottom w:val="single" w:sz="8" w:space="0" w:color="FFFFFF"/>
+              <w:right w:val="single" w:sz="8" w:space="0" w:color="FFFFFF"/>
+            </w:tcBorders>
+            <w:shd w:val="clear" w:color="auto" w:fill="CDD4E9"/>
+            <w:tcMar>
+              <w:top w:w="0" w:type="dxa"/>
+              <w:left w:w="0" w:type="dxa"/>
+              <w:bottom w:w="0" w:type="dxa"/>
+              <w:right w:w="0" w:type="dxa"/>
+            </w:tcMar>
+          </w:tcPr>
+          <w:p>
+            <w:pPr>
+              <w:tabs>
+                <w:tab w:val="left" w:pos="1440"/>
+              </w:tabs>
+              <w:suppressAutoHyphens/>
+              <w:outlineLvl w:val="0"/>
+            </w:pPr>
+            <w:r>
+              <w:rPr>
+                <w:rFonts w:ascii="Calibri" w:eastAsia="Calibri" w:hAnsi="Calibri" w:cs="Calibri"/>
+                <w:color w:val="000000"/>
+                <w:sz w:val="26"/>
+                <w:szCs w:val="26"/>
+              </w:rPr>
+              <w:t>2)Parsing Boolean Expression</w:t>
+            </w:r>
+          </w:p>
+        </w:tc>
+        <w:tc>
+          <w:tcPr>
+            <w:tcW w:w="2172" w:type="dxa"/>
+            <w:tcBorders>
+              <w:top w:val="single" w:sz="8" w:space="0" w:color="FFFFFF"/>
+              <w:left w:val="single" w:sz="8" w:space="0" w:color="FFFFFF"/>
+              <w:bottom w:val="single" w:sz="8" w:space="0" w:color="FFFFFF"/>
+              <w:right w:val="single" w:sz="8" w:space="0" w:color="FFFFFF"/>
+            </w:tcBorders>
+            <w:shd w:val="clear" w:color="auto" w:fill="CDD4E9"/>
+            <w:tcMar>
+              <w:top w:w="0" w:type="dxa"/>
+              <w:left w:w="0" w:type="dxa"/>
+              <w:bottom w:w="0" w:type="dxa"/>
+              <w:right w:w="0" w:type="dxa"/>
+            </w:tcMar>
+          </w:tcPr>
+          <w:p>
+            <w:pPr>
+              <w:tabs>
+                <w:tab w:val="left" w:pos="1440"/>
+              </w:tabs>
+              <w:suppressAutoHyphens/>
+              <w:outlineLvl w:val="0"/>
+            </w:pPr>
+            <w:r>
+              <w:rPr>
+                <w:rFonts w:ascii="Calibri" w:eastAsia="Calibri" w:hAnsi="Calibri" w:cs="Calibri"/>
+                <w:color w:val="000000"/>
+                <w:sz w:val="26"/>
+                <w:szCs w:val="26"/>
+              </w:rPr>
+              <w:t>((A&amp;B)|(C&amp;D))</w:t>
+            </w:r>
+          </w:p>
+        </w:tc>
+        <w:tc>
+          <w:tcPr>
+            <w:tcW w:w="2172" w:type="dxa"/>
+            <w:tcBorders>
+              <w:top w:val="single" w:sz="8" w:space="0" w:color="FFFFFF"/>
+              <w:left w:val="single" w:sz="8" w:space="0" w:color="FFFFFF"/>
+              <w:bottom w:val="single" w:sz="8" w:space="0" w:color="FFFFFF"/>
+              <w:right w:val="single" w:sz="8" w:space="0" w:color="FFFFFF"/>
+            </w:tcBorders>
+            <w:shd w:val="clear" w:color="auto" w:fill="CDD4E9"/>
+            <w:tcMar>
+              <w:top w:w="0" w:type="dxa"/>
+              <w:left w:w="0" w:type="dxa"/>
+              <w:bottom w:w="0" w:type="dxa"/>
+              <w:right w:w="0" w:type="dxa"/>
+            </w:tcMar>
+          </w:tcPr>
+          <w:p>
+            <w:pPr>
+              <w:tabs>
+                <w:tab w:val="left" w:pos="1440"/>
+              </w:tabs>
+              <w:suppressAutoHyphens/>
+              <w:outlineLvl w:val="0"/>
+            </w:pPr>
+            <w:r>
+              <w:rPr>
+                <w:rFonts w:ascii="Calibri" w:eastAsia="Calibri" w:hAnsi="Calibri" w:cs="Calibri"/>
+                <w:color w:val="000000"/>
+              </w:rPr>
+              <w:t xml:space="preserve">Handles nested expression and </w:t>
+            </w:r>
+            <w:r>
+              <w:rPr>
+                <w:rFonts w:ascii="Calibri" w:eastAsia="Calibri" w:hAnsi="Calibri" w:cs="Calibri"/>
+                <w:color w:val="000000"/>
+              </w:rPr>
+              <w:t>prioritizes what’s</w:t>
+            </w:r>
+            <w:r>
+              <w:rPr>
+                <w:rFonts w:ascii="Calibri" w:eastAsia="Calibri" w:hAnsi="Calibri" w:cs="Calibri"/>
+                <w:color w:val="000000"/>
+              </w:rPr>
+              <w:t xml:space="preserve"> inside parenthesis</w:t>
+            </w:r>
+          </w:p>
+        </w:tc>
+        <w:tc>
+          <w:tcPr>
+            <w:tcW w:w="2172" w:type="dxa"/>
+            <w:tcBorders>
+              <w:top w:val="single" w:sz="8" w:space="0" w:color="FFFFFF"/>
+              <w:left w:val="single" w:sz="8" w:space="0" w:color="FFFFFF"/>
+              <w:bottom w:val="single" w:sz="8" w:space="0" w:color="FFFFFF"/>
+              <w:right w:val="single" w:sz="8" w:space="0" w:color="FFFFFF"/>
+            </w:tcBorders>
+            <w:shd w:val="clear" w:color="auto" w:fill="CDD4E9"/>
+            <w:tcMar>
+              <w:top w:w="0" w:type="dxa"/>
+              <w:left w:w="0" w:type="dxa"/>
+              <w:bottom w:w="0" w:type="dxa"/>
+              <w:right w:w="0" w:type="dxa"/>
+            </w:tcMar>
+          </w:tcPr>
+          <w:p>
+            <w:pPr>
+              <w:tabs>
+                <w:tab w:val="left" w:pos="1440"/>
+              </w:tabs>
+              <w:suppressAutoHyphens/>
+              <w:outlineLvl w:val="0"/>
+            </w:pPr>
+            <w:r>
+              <w:rPr>
+                <w:rFonts w:ascii="Calibri" w:eastAsia="Calibri" w:hAnsi="Calibri" w:cs="Calibri"/>
+                <w:color w:val="000000"/>
+              </w:rPr>
+              <w:t>Ensures correct order from parsing taking precedence rules into account</w:t>
+            </w:r>
+          </w:p>
+        </w:tc>
+      </w:tr>
+      <w:tr>
+        <w:trPr>
+          <w:trHeight w:val="889"/>
+        </w:trPr>
+        <w:tc>
+          <w:tcPr>
+            <w:tcW w:w="2172" w:type="dxa"/>
+            <w:tcBorders>
+              <w:top w:val="single" w:sz="8" w:space="0" w:color="FFFFFF"/>
+              <w:left w:val="single" w:sz="8" w:space="0" w:color="FFFFFF"/>
+              <w:bottom w:val="single" w:sz="8" w:space="0" w:color="FFFFFF"/>
+              <w:right w:val="single" w:sz="8" w:space="0" w:color="FFFFFF"/>
+            </w:tcBorders>
+            <w:shd w:val="clear" w:color="auto" w:fill="E7EAF4"/>
+            <w:tcMar>
+              <w:top w:w="0" w:type="dxa"/>
+              <w:left w:w="0" w:type="dxa"/>
+              <w:bottom w:w="0" w:type="dxa"/>
+              <w:right w:w="0" w:type="dxa"/>
+            </w:tcMar>
+          </w:tcPr>
+          <w:p>
+            <w:pPr>
+              <w:tabs>
+                <w:tab w:val="left" w:pos="1440"/>
+              </w:tabs>
+              <w:suppressAutoHyphens/>
+              <w:outlineLvl w:val="0"/>
+            </w:pPr>
+            <w:r>
+              <w:rPr>
+                <w:rFonts w:ascii="Calibri" w:eastAsia="Calibri" w:hAnsi="Calibri" w:cs="Calibri"/>
+                <w:color w:val="000000"/>
+                <w:sz w:val="26"/>
+                <w:szCs w:val="26"/>
+              </w:rPr>
+              <w:t>3)Evaluating Boolean Expression</w:t>
+            </w:r>
+          </w:p>
+        </w:tc>
+        <w:tc>
+          <w:tcPr>
+            <w:tcW w:w="2172" w:type="dxa"/>
+            <w:tcBorders>
+              <w:top w:val="single" w:sz="8" w:space="0" w:color="FFFFFF"/>
+              <w:left w:val="single" w:sz="8" w:space="0" w:color="FFFFFF"/>
+              <w:bottom w:val="single" w:sz="8" w:space="0" w:color="FFFFFF"/>
+              <w:right w:val="single" w:sz="8" w:space="0" w:color="FFFFFF"/>
+            </w:tcBorders>
+            <w:shd w:val="clear" w:color="auto" w:fill="E7EAF4"/>
+            <w:tcMar>
+              <w:top w:w="0" w:type="dxa"/>
+              <w:left w:w="0" w:type="dxa"/>
+              <w:bottom w:w="0" w:type="dxa"/>
+              <w:right w:w="0" w:type="dxa"/>
+            </w:tcMar>
+          </w:tcPr>
+          <w:p>
+            <w:pPr>
+              <w:tabs>
+                <w:tab w:val="left" w:pos="1440"/>
+              </w:tabs>
+              <w:suppressAutoHyphens/>
+              <w:outlineLvl w:val="0"/>
+            </w:pPr>
+            <w:r>
+              <w:rPr>
+                <w:rFonts w:ascii="Calibri" w:eastAsia="Calibri" w:hAnsi="Calibri" w:cs="Calibri"/>
+                <w:color w:val="000000"/>
+                <w:sz w:val="22"/>
+                <w:szCs w:val="22"/>
+              </w:rPr>
+              <w:t>Provided with truth values (</w:t>
+            </w:r>
+            <w:r>
+              <w:rPr>
+                <w:rFonts w:ascii="Calibri" w:eastAsia="Calibri" w:hAnsi="Calibri" w:cs="Calibri"/>
+                <w:color w:val="000000"/>
+                <w:sz w:val="22"/>
+                <w:szCs w:val="22"/>
+              </w:rPr>
+              <w:t>e.g.</w:t>
+            </w:r>
+            <w:r>
+              <w:rPr>
+                <w:rFonts w:ascii="Calibri" w:eastAsia="Calibri" w:hAnsi="Calibri" w:cs="Calibri"/>
+                <w:color w:val="000000"/>
+                <w:sz w:val="22"/>
+                <w:szCs w:val="22"/>
+              </w:rPr>
+              <w:t xml:space="preserve"> A=True, B=False, C=True, D=False)</w:t>
+            </w:r>
+          </w:p>
+        </w:tc>
+        <w:tc>
+          <w:tcPr>
+            <w:tcW w:w="2172" w:type="dxa"/>
+            <w:tcBorders>
+              <w:top w:val="single" w:sz="8" w:space="0" w:color="FFFFFF"/>
+              <w:left w:val="single" w:sz="8" w:space="0" w:color="FFFFFF"/>
+              <w:bottom w:val="single" w:sz="8" w:space="0" w:color="FFFFFF"/>
+              <w:right w:val="single" w:sz="8" w:space="0" w:color="FFFFFF"/>
+            </w:tcBorders>
+            <w:shd w:val="clear" w:color="auto" w:fill="E7EAF4"/>
+            <w:tcMar>
+              <w:top w:w="0" w:type="dxa"/>
+              <w:left w:w="0" w:type="dxa"/>
+              <w:bottom w:w="0" w:type="dxa"/>
+              <w:right w:w="0" w:type="dxa"/>
+            </w:tcMar>
+          </w:tcPr>
+          <w:p>
+            <w:pPr>
+              <w:tabs>
+                <w:tab w:val="left" w:pos="1440"/>
+              </w:tabs>
+              <w:suppressAutoHyphens/>
+              <w:outlineLvl w:val="0"/>
+            </w:pPr>
+            <w:r>
+              <w:rPr>
+                <w:rFonts w:ascii="Calibri" w:eastAsia="Calibri" w:hAnsi="Calibri" w:cs="Calibri"/>
+                <w:color w:val="000000"/>
+              </w:rPr>
+              <w:t>Computes final truth value of expression based on the values that were e given</w:t>
+            </w:r>
+          </w:p>
+        </w:tc>
+        <w:tc>
+          <w:tcPr>
+            <w:tcW w:w="2172" w:type="dxa"/>
+            <w:tcBorders>
+              <w:top w:val="single" w:sz="8" w:space="0" w:color="FFFFFF"/>
+              <w:left w:val="single" w:sz="8" w:space="0" w:color="FFFFFF"/>
+              <w:bottom w:val="single" w:sz="8" w:space="0" w:color="FFFFFF"/>
+              <w:right w:val="single" w:sz="8" w:space="0" w:color="FFFFFF"/>
+            </w:tcBorders>
+            <w:shd w:val="clear" w:color="auto" w:fill="E7EAF4"/>
+            <w:tcMar>
+              <w:top w:w="0" w:type="dxa"/>
+              <w:left w:w="0" w:type="dxa"/>
+              <w:bottom w:w="0" w:type="dxa"/>
+              <w:right w:w="0" w:type="dxa"/>
+            </w:tcMar>
+          </w:tcPr>
+          <w:p>
+            <w:pPr>
+              <w:tabs>
+                <w:tab w:val="left" w:pos="1440"/>
+              </w:tabs>
+              <w:suppressAutoHyphens/>
+              <w:outlineLvl w:val="0"/>
+            </w:pPr>
+            <w:r>
+              <w:rPr>
+                <w:rFonts w:ascii="Calibri" w:eastAsia="Calibri" w:hAnsi="Calibri" w:cs="Calibri"/>
+                <w:color w:val="000000"/>
+              </w:rPr>
+              <w:t>Applies Boolean algebra rules to calculate truth value of expression</w:t>
+            </w:r>
+          </w:p>
+        </w:tc>
+      </w:tr>
+      <w:tr>
+        <w:trPr>
+          <w:trHeight w:val="889"/>
+        </w:trPr>
+        <w:tc>
+          <w:tcPr>
+            <w:tcW w:w="2172" w:type="dxa"/>
+            <w:tcBorders>
+              <w:top w:val="single" w:sz="8" w:space="0" w:color="FFFFFF"/>
+              <w:left w:val="single" w:sz="8" w:space="0" w:color="FFFFFF"/>
+              <w:bottom w:val="single" w:sz="8" w:space="0" w:color="FFFFFF"/>
+              <w:right w:val="single" w:sz="8" w:space="0" w:color="FFFFFF"/>
+            </w:tcBorders>
+            <w:shd w:val="clear" w:color="auto" w:fill="CDD4E9"/>
+            <w:tcMar>
+              <w:top w:w="0" w:type="dxa"/>
+              <w:left w:w="0" w:type="dxa"/>
+              <w:bottom w:w="0" w:type="dxa"/>
+              <w:right w:w="0" w:type="dxa"/>
+            </w:tcMar>
+          </w:tcPr>
+          <w:p>
+            <w:pPr>
+              <w:tabs>
+                <w:tab w:val="left" w:pos="1440"/>
+              </w:tabs>
+              <w:suppressAutoHyphens/>
+              <w:outlineLvl w:val="0"/>
+            </w:pPr>
+            <w:r>
+              <w:rPr>
+                <w:rFonts w:ascii="Calibri" w:eastAsia="Calibri" w:hAnsi="Calibri" w:cs="Calibri"/>
+                <w:color w:val="000000"/>
+                <w:sz w:val="26"/>
+                <w:szCs w:val="26"/>
+              </w:rPr>
+              <w:t>4)Outputting Result</w:t>
+            </w:r>
+          </w:p>
+        </w:tc>
+        <w:tc>
+          <w:tcPr>
+            <w:tcW w:w="2172" w:type="dxa"/>
+            <w:tcBorders>
+              <w:top w:val="single" w:sz="8" w:space="0" w:color="FFFFFF"/>
+              <w:left w:val="single" w:sz="8" w:space="0" w:color="FFFFFF"/>
+              <w:bottom w:val="single" w:sz="8" w:space="0" w:color="FFFFFF"/>
+              <w:right w:val="single" w:sz="8" w:space="0" w:color="FFFFFF"/>
+            </w:tcBorders>
+            <w:shd w:val="clear" w:color="auto" w:fill="CDD4E9"/>
+            <w:tcMar>
+              <w:top w:w="0" w:type="dxa"/>
+              <w:left w:w="0" w:type="dxa"/>
+              <w:bottom w:w="0" w:type="dxa"/>
+              <w:right w:w="0" w:type="dxa"/>
+            </w:tcMar>
+          </w:tcPr>
+          <w:p>
+            <w:pPr>
+              <w:tabs>
+                <w:tab w:val="left" w:pos="1440"/>
+              </w:tabs>
+              <w:suppressAutoHyphens/>
+              <w:outlineLvl w:val="0"/>
+            </w:pPr>
+            <w:r>
+              <w:rPr>
+                <w:rFonts w:ascii="Calibri" w:eastAsia="Calibri" w:hAnsi="Calibri" w:cs="Calibri"/>
+                <w:color w:val="000000"/>
+                <w:sz w:val="22"/>
+                <w:szCs w:val="22"/>
+              </w:rPr>
+              <w:t xml:space="preserve">Since Evaluation is complete the software outputs </w:t>
+            </w:r>
+            <w:r>
+              <w:rPr>
+                <w:rFonts w:ascii="Calibri" w:eastAsia="Calibri" w:hAnsi="Calibri" w:cs="Calibri"/>
+                <w:color w:val="000000"/>
+                <w:sz w:val="22"/>
+                <w:szCs w:val="22"/>
+              </w:rPr>
+              <w:t>Boolean</w:t>
+            </w:r>
+            <w:r>
+              <w:rPr>
+                <w:rFonts w:ascii="Calibri" w:eastAsia="Calibri" w:hAnsi="Calibri" w:cs="Calibri"/>
+                <w:color w:val="000000"/>
+                <w:sz w:val="22"/>
+                <w:szCs w:val="22"/>
+              </w:rPr>
+              <w:t xml:space="preserve"> expression </w:t>
+            </w:r>
+          </w:p>
+        </w:tc>
+        <w:tc>
+          <w:tcPr>
+            <w:tcW w:w="2172" w:type="dxa"/>
+            <w:tcBorders>
+              <w:top w:val="single" w:sz="8" w:space="0" w:color="FFFFFF"/>
+              <w:left w:val="single" w:sz="8" w:space="0" w:color="FFFFFF"/>
+              <w:bottom w:val="single" w:sz="8" w:space="0" w:color="FFFFFF"/>
+              <w:right w:val="single" w:sz="8" w:space="0" w:color="FFFFFF"/>
+            </w:tcBorders>
+            <w:shd w:val="clear" w:color="auto" w:fill="CDD4E9"/>
+            <w:tcMar>
+              <w:top w:w="0" w:type="dxa"/>
+              <w:left w:w="0" w:type="dxa"/>
+              <w:bottom w:w="0" w:type="dxa"/>
+              <w:right w:w="0" w:type="dxa"/>
+            </w:tcMar>
+          </w:tcPr>
+          <w:p>
+            <w:pPr>
+              <w:tabs>
+                <w:tab w:val="left" w:pos="1440"/>
+              </w:tabs>
+              <w:suppressAutoHyphens/>
+              <w:outlineLvl w:val="0"/>
+            </w:pPr>
+            <w:r>
+              <w:rPr>
+                <w:rFonts w:ascii="Calibri" w:eastAsia="Calibri" w:hAnsi="Calibri" w:cs="Calibri"/>
+                <w:color w:val="000000"/>
+              </w:rPr>
+              <w:t>Displays the final result (True or False) to user</w:t>
+            </w:r>
+          </w:p>
+        </w:tc>
+        <w:tc>
+          <w:tcPr>
+            <w:tcW w:w="2172" w:type="dxa"/>
+            <w:tcBorders>
+              <w:top w:val="single" w:sz="8" w:space="0" w:color="FFFFFF"/>
+              <w:left w:val="single" w:sz="8" w:space="0" w:color="FFFFFF"/>
+              <w:bottom w:val="single" w:sz="8" w:space="0" w:color="FFFFFF"/>
+              <w:right w:val="single" w:sz="8" w:space="0" w:color="FFFFFF"/>
+            </w:tcBorders>
+            <w:shd w:val="clear" w:color="auto" w:fill="CDD4E9"/>
+            <w:tcMar>
+              <w:top w:w="0" w:type="dxa"/>
+              <w:left w:w="0" w:type="dxa"/>
+              <w:bottom w:w="0" w:type="dxa"/>
+              <w:right w:w="0" w:type="dxa"/>
+            </w:tcMar>
+          </w:tcPr>
+          <w:p>
+            <w:pPr>
+              <w:tabs>
+                <w:tab w:val="left" w:pos="1440"/>
+              </w:tabs>
+              <w:suppressAutoHyphens/>
+              <w:outlineLvl w:val="0"/>
+            </w:pPr>
+            <w:r>
+              <w:rPr>
+                <w:rFonts w:ascii="Calibri" w:eastAsia="Calibri" w:hAnsi="Calibri" w:cs="Calibri"/>
+                <w:color w:val="000000"/>
+              </w:rPr>
+              <w:t>Presents the output in a clear and understandable manner to user</w:t>
+            </w:r>
+          </w:p>
+        </w:tc>
+      </w:tr>
+    </w:tbl>
+    <w:p>
+      <w:pPr>
+        <w:pStyle w:val="Heading3"/>
+        <w:numPr>
+          <w:ilvl w:val="0"/>
+          <w:numId w:val="0"/>
+        </w:numPr>
+        <w:ind w:left="720"/>
+        <w:rPr>
+          <w:rFonts w:ascii="Times New Roman" w:hAnsi="Times New Roman"/>
+          <w:i w:val="0"/>
+          <w:iCs/>
+        </w:rPr>
+      </w:pPr>
+      <w:bookmarkStart w:id="17" w:name="_Toc16"/>
+      <w:r>
+        <w:rPr>
+          <w:rFonts w:ascii="Times New Roman" w:eastAsia="Arial Unicode MS" w:hAnsi="Times New Roman"/>
+          <w:i w:val="0"/>
+          <w:iCs/>
+        </w:rPr>
+        <w:t xml:space="preserve">This section provides detailed scenarios or realizations of how users interact with the Boolean Logic </w:t>
+      </w:r>
+      <w:r>
+        <w:rPr>
+          <w:rFonts w:ascii="Times New Roman" w:eastAsia="Arial Unicode MS" w:hAnsi="Times New Roman"/>
+          <w:i w:val="0"/>
+          <w:iCs/>
+        </w:rPr>
+        <w:lastRenderedPageBreak/>
+        <w:t>Simulator to achieve specific tasks. Each use-case realization demonstrates the actual functioning of the software and how different design elements contribute to its functionality. Here are a few selected use-case realizations:</w:t>
+      </w:r>
+      <w:bookmarkEnd w:id="17"/>
+    </w:p>
+    <w:p>
+      <w:pPr>
+        <w:pStyle w:val="Heading3"/>
+        <w:numPr>
+          <w:ilvl w:val="0"/>
+          <w:numId w:val="0"/>
+        </w:numPr>
+        <w:ind w:left="720"/>
+        <w:rPr>
+          <w:rFonts w:ascii="Times New Roman" w:hAnsi="Times New Roman"/>
+          <w:i w:val="0"/>
+          <w:iCs/>
+        </w:rPr>
+      </w:pPr>
+      <w:bookmarkStart w:id="18" w:name="_Toc17"/>
+      <w:r>
+        <w:rPr>
+          <w:rFonts w:ascii="Times New Roman" w:eastAsia="Arial Unicode MS" w:hAnsi="Times New Roman"/>
+          <w:i w:val="0"/>
+          <w:iCs/>
+        </w:rPr>
+        <w:t>These use-case realizations illustrate how the software processes user inputs, parses expressions, evaluates them, and presents the results, showcasing the functionality and effectiveness of the Boolean Logic Simulator in C++.</w:t>
+      </w:r>
+      <w:bookmarkEnd w:id="18"/>
+    </w:p>
+    <w:p/>
+    <w:p>
+      <w:pPr>
+        <w:pStyle w:val="Heading1"/>
+      </w:pPr>
+      <w:bookmarkStart w:id="19" w:name="_Toc6187937"/>
+      <w:r>
+        <w:t>Logical View</w:t>
+      </w:r>
+      <w:bookmarkEnd w:id="19"/>
+      <w:r>
         <w:t xml:space="preserve"> </w:t>
       </w:r>
     </w:p>
     <w:p>
       <w:pPr>
+        <w:pStyle w:val="Heading1"/>
+        <w:numPr>
+          <w:ilvl w:val="0"/>
+          <w:numId w:val="0"/>
+        </w:numPr>
+        <w:ind w:left="720"/>
+        <w:rPr>
+          <w:rFonts w:ascii="Times New Roman" w:hAnsi="Times New Roman"/>
+          <w:b w:val="0"/>
+          <w:bCs/>
+          <w:sz w:val="20"/>
+        </w:rPr>
+      </w:pPr>
+      <w:bookmarkStart w:id="20" w:name="_Toc6187938"/>
+      <w:r>
+        <w:rPr>
+          <w:rFonts w:ascii="Times New Roman" w:hAnsi="Times New Roman"/>
+          <w:b w:val="0"/>
+          <w:bCs/>
+          <w:sz w:val="20"/>
+        </w:rPr>
+        <w:t>The Logical View section of the Software Architecture Document for the Boolean Logic Simulator in C++ focuses on the system's structural design. It breaks down the design model into subsystems, packages, and classes, highlighting key components and their roles.</w:t>
+      </w:r>
+    </w:p>
+    <w:p>
+      <w:pPr>
+        <w:pStyle w:val="Heading1"/>
+        <w:numPr>
+          <w:ilvl w:val="0"/>
+          <w:numId w:val="0"/>
+        </w:numPr>
+        <w:ind w:left="720"/>
+        <w:rPr>
+          <w:rFonts w:ascii="Times New Roman" w:hAnsi="Times New Roman"/>
+          <w:b w:val="0"/>
+          <w:bCs/>
+          <w:sz w:val="20"/>
+        </w:rPr>
+      </w:pPr>
+      <w:r>
+        <w:rPr>
+          <w:rFonts w:ascii="Times New Roman" w:hAnsi="Times New Roman"/>
+          <w:b w:val="0"/>
+          <w:bCs/>
+          <w:sz w:val="20"/>
+        </w:rPr>
+        <w:t>Overview: This part provides a high-level summary of the system's structure, showing how components are organized into subsystems and packages.</w:t>
+      </w:r>
+    </w:p>
+    <w:p>
+      <w:pPr>
+        <w:pStyle w:val="Heading1"/>
+        <w:numPr>
+          <w:ilvl w:val="0"/>
+          <w:numId w:val="0"/>
+        </w:numPr>
+        <w:ind w:left="720"/>
+        <w:rPr>
+          <w:rFonts w:ascii="Times New Roman" w:hAnsi="Times New Roman"/>
+          <w:b w:val="0"/>
+          <w:bCs/>
+          <w:sz w:val="20"/>
+        </w:rPr>
+      </w:pPr>
+      <w:r>
+        <w:rPr>
+          <w:rFonts w:ascii="Times New Roman" w:hAnsi="Times New Roman"/>
+          <w:b w:val="0"/>
+          <w:bCs/>
+          <w:sz w:val="20"/>
+        </w:rPr>
+        <w:t>Architecturally Significant Packages: For each important package, details are provided on its composition, including the classes and utilities it contains. The responsibilities, relationships, operations, and attributes of key classes are explained to give a clear picture of how they contribute to the system's functionality.</w:t>
+      </w:r>
+    </w:p>
+    <w:p>
+      <w:pPr>
+        <w:pStyle w:val="Heading1"/>
+        <w:numPr>
+          <w:ilvl w:val="0"/>
+          <w:numId w:val="0"/>
+        </w:numPr>
+        <w:ind w:left="720"/>
+        <w:rPr>
+          <w:rFonts w:ascii="Times New Roman" w:hAnsi="Times New Roman"/>
+          <w:b w:val="0"/>
+          <w:bCs/>
+          <w:sz w:val="20"/>
+        </w:rPr>
+      </w:pPr>
+      <w:r>
+        <w:rPr>
+          <w:rFonts w:ascii="Times New Roman" w:hAnsi="Times New Roman"/>
+          <w:b w:val="0"/>
+          <w:bCs/>
+          <w:sz w:val="20"/>
+        </w:rPr>
+        <w:t>By presenting this Logical View, the document simplifies the understanding of the system's design, outlining the essential components and their interactions for stakeholders, architects, and developers.</w:t>
+      </w:r>
+    </w:p>
+    <w:p>
+      <w:pPr>
+        <w:pStyle w:val="Heading2"/>
+      </w:pPr>
+      <w:r>
+        <w:t>Overview</w:t>
+      </w:r>
+      <w:bookmarkEnd w:id="20"/>
+    </w:p>
+    <w:p>
+      <w:pPr>
         <w:pStyle w:val="InfoBlue"/>
       </w:pPr>
       <w:r>
+        <w:t>[This subsection describes the overall decomposition of the design model in terms of its package hierarchy and layers.]</w:t>
+      </w:r>
+    </w:p>
+    <w:p>
+      <w:pPr>
+        <w:pStyle w:val="Heading2"/>
+      </w:pPr>
+      <w:bookmarkStart w:id="21" w:name="_Toc6187939"/>
+      <w:r>
+        <w:t>Architecturally Significant Design</w:t>
+      </w:r>
+      <w:r>
+        <w:t xml:space="preserve"> Modules or</w:t>
+      </w:r>
+      <w:r>
+        <w:t xml:space="preserve"> Packages</w:t>
+      </w:r>
+      <w:bookmarkEnd w:id="21"/>
+    </w:p>
+    <w:p>
+      <w:pPr>
+        <w:pStyle w:val="InfoBlue"/>
+      </w:pPr>
+      <w:r>
+        <w:t xml:space="preserve">[For each significant package, include a subsection with its name, its brief description, and a diagram with all significant classes and packages contained within the package. </w:t>
+      </w:r>
+    </w:p>
+    <w:p>
+      <w:pPr>
+        <w:pStyle w:val="InfoBlue"/>
+      </w:pPr>
+      <w:r>
+        <w:t>For each significant class in the package, include its name, brief description, and, optionally, a description of some of its major responsibilities, operations, and attributes.]</w:t>
+      </w:r>
+    </w:p>
+    <w:p>
+      <w:pPr>
+        <w:pStyle w:val="Heading1"/>
+      </w:pPr>
+      <w:bookmarkStart w:id="22" w:name="_Toc6187940"/>
+      <w:r>
+        <w:t>Interface Description</w:t>
+      </w:r>
+      <w:bookmarkEnd w:id="22"/>
+    </w:p>
+    <w:p>
+      <w:pPr>
+        <w:pStyle w:val="InfoBlue"/>
+      </w:pPr>
+      <w:r>
+        <w:t xml:space="preserve">[A description of the major entity interfaces, including screen formats, valid inputs, and resulting </w:t>
+      </w:r>
+      <w:r>
+        <w:t xml:space="preserve">outputs. </w:t>
+      </w:r>
+      <w:r>
+        <w:t>If a User-Interface Prototype Document is available, refer to it in this section]</w:t>
+      </w:r>
+    </w:p>
+    <w:p>
+      <w:pPr>
+        <w:pStyle w:val="Heading1"/>
         <w:rPr>
           <w:highlight w:val="yellow"/>
         </w:rPr>
-        <w:t>[This section lists use cases or scenarios from the use-case model if they represent some significant, central functionality of the final system, or if they have a large architectural coverage—they exercise many architectural elements or if they stress or illustrate a specific, delicate point of the architecture.]</w:t>
-      </w:r>
-    </w:p>
-    <w:p>
-      <w:pPr>
-        <w:pStyle w:val="Heading2"/>
+      </w:pPr>
+      <w:bookmarkStart w:id="23" w:name="_Toc6187941"/>
+      <w:r>
         <w:rPr>
           <w:highlight w:val="yellow"/>
         </w:rPr>
-      </w:pPr>
-      <w:bookmarkStart w:id="15" w:name="_Toc6187936"/>
+        <w:t>Size and Performance</w:t>
+      </w:r>
+      <w:bookmarkEnd w:id="23"/>
       <w:r>
         <w:rPr>
           <w:highlight w:val="yellow"/>
         </w:rPr>
-        <w:t>Use-Case Realizations</w:t>
-      </w:r>
-      <w:bookmarkEnd w:id="15"/>
+        <w:t xml:space="preserve"> </w:t>
+      </w:r>
     </w:p>
     <w:p>
       <w:pPr>
@@ -2296,34 +4141,18 @@
         <w:rPr>
           <w:highlight w:val="yellow"/>
         </w:rPr>
-        <w:t xml:space="preserve">[This section illustrates how the software actually works by giving a few selected use-case (or scenario) </w:t>
-      </w:r>
-      <w:proofErr w:type="gramStart"/>
-      <w:r>
-        <w:rPr>
-          <w:highlight w:val="yellow"/>
-        </w:rPr>
-        <w:t>realizations, and</w:t>
-      </w:r>
-      <w:proofErr w:type="gramEnd"/>
-      <w:r>
-        <w:rPr>
-          <w:highlight w:val="yellow"/>
-        </w:rPr>
-        <w:t xml:space="preserve"> explains how the various design model elements contribute to their functionality. If a Use-Case Realization Document is available, refer to it in this section.]</w:t>
-      </w:r>
-    </w:p>
-    <w:p/>
+        <w:t>[A description of the major dimensioning characteristics of the software that impact the architecture, as well as the target performance constraints.]</w:t>
+      </w:r>
+    </w:p>
     <w:p>
       <w:pPr>
         <w:pStyle w:val="Heading1"/>
       </w:pPr>
-      <w:bookmarkStart w:id="16" w:name="_Toc6187937"/>
-      <w:r>
-        <w:lastRenderedPageBreak/>
-        <w:t>Logical View</w:t>
-      </w:r>
-      <w:bookmarkEnd w:id="16"/>
+      <w:bookmarkStart w:id="24" w:name="_Toc6187942"/>
+      <w:r>
+        <w:t>Quality</w:t>
+      </w:r>
+      <w:bookmarkEnd w:id="24"/>
       <w:r>
         <w:t xml:space="preserve"> </w:t>
       </w:r>
@@ -2333,143 +4162,7 @@
         <w:pStyle w:val="InfoBlue"/>
       </w:pPr>
       <w:r>
-        <w:t>[This section describes the architecturally significant parts of the design model, such as its decomposition into subsystems and packages. And for each significant package, its decomposition into classes and class utilities. You should introduce architecturally significant classes and describe their responsibilities, as well as a few very important relationships, operations, and attributes.]</w:t>
-      </w:r>
-    </w:p>
-    <w:p>
-      <w:pPr>
-        <w:pStyle w:val="Heading2"/>
-      </w:pPr>
-      <w:bookmarkStart w:id="17" w:name="_Toc6187938"/>
-      <w:r>
-        <w:t>Overview</w:t>
-      </w:r>
-      <w:bookmarkEnd w:id="17"/>
-    </w:p>
-    <w:p>
-      <w:pPr>
-        <w:pStyle w:val="InfoBlue"/>
-      </w:pPr>
-      <w:r>
-        <w:t>[This subsection describes the overall decomposition of the design model in terms of its package hierarchy and layers.]</w:t>
-      </w:r>
-    </w:p>
-    <w:p>
-      <w:pPr>
-        <w:pStyle w:val="Heading2"/>
-      </w:pPr>
-      <w:bookmarkStart w:id="18" w:name="_Toc6187939"/>
-      <w:r>
-        <w:t>Architecturally Significant Design</w:t>
-      </w:r>
-      <w:r>
-        <w:t xml:space="preserve"> Modules or</w:t>
-      </w:r>
-      <w:r>
-        <w:t xml:space="preserve"> Packages</w:t>
-      </w:r>
-      <w:bookmarkEnd w:id="18"/>
-    </w:p>
-    <w:p>
-      <w:pPr>
-        <w:pStyle w:val="InfoBlue"/>
-      </w:pPr>
-      <w:r>
-        <w:t xml:space="preserve">[For each significant package, include a subsection with its name, its brief description, and a diagram with all significant classes and packages contained within the package. </w:t>
-      </w:r>
-    </w:p>
-    <w:p>
-      <w:pPr>
-        <w:pStyle w:val="InfoBlue"/>
-      </w:pPr>
-      <w:r>
-        <w:t>For each significant class in the package, include its name, brief description, and, optionally, a description of some of its major responsibilities, operations, and attributes.]</w:t>
-      </w:r>
-    </w:p>
-    <w:p>
-      <w:pPr>
-        <w:pStyle w:val="Heading1"/>
-      </w:pPr>
-      <w:bookmarkStart w:id="19" w:name="_Toc6187940"/>
-      <w:r>
-        <w:t>Interface Description</w:t>
-      </w:r>
-      <w:bookmarkEnd w:id="19"/>
-    </w:p>
-    <w:p>
-      <w:pPr>
-        <w:pStyle w:val="InfoBlue"/>
-      </w:pPr>
-      <w:r>
-        <w:t xml:space="preserve">[A description of the major entity interfaces, including screen formats, valid inputs, and resulting </w:t>
-      </w:r>
-      <w:r>
-        <w:t xml:space="preserve">outputs. </w:t>
-      </w:r>
-      <w:r>
-        <w:t>If a User-Interface Prototype Document is available, refer to it in this section]</w:t>
-      </w:r>
-    </w:p>
-    <w:p>
-      <w:pPr>
-        <w:pStyle w:val="Heading1"/>
-        <w:rPr>
-          <w:highlight w:val="yellow"/>
-        </w:rPr>
-      </w:pPr>
-      <w:bookmarkStart w:id="20" w:name="_Toc6187941"/>
-      <w:r>
-        <w:rPr>
-          <w:highlight w:val="yellow"/>
-        </w:rPr>
-        <w:t>Size and Performance</w:t>
-      </w:r>
-      <w:bookmarkEnd w:id="20"/>
-      <w:r>
-        <w:rPr>
-          <w:highlight w:val="yellow"/>
-        </w:rPr>
-        <w:t xml:space="preserve"> </w:t>
-      </w:r>
-    </w:p>
-    <w:p>
-      <w:pPr>
-        <w:pStyle w:val="InfoBlue"/>
-      </w:pPr>
-      <w:r>
-        <w:rPr>
-          <w:highlight w:val="yellow"/>
-        </w:rPr>
-        <w:t>[A description of the major dimensioning characteristics of the software that impact the architecture, as well as the target performance constraints.]</w:t>
-      </w:r>
-    </w:p>
-    <w:p>
-      <w:pPr>
-        <w:pStyle w:val="Heading1"/>
-      </w:pPr>
-      <w:bookmarkStart w:id="21" w:name="_Toc6187942"/>
-      <w:r>
-        <w:t>Quality</w:t>
-      </w:r>
-      <w:bookmarkEnd w:id="21"/>
-      <w:r>
-        <w:t xml:space="preserve"> </w:t>
-      </w:r>
-    </w:p>
-    <w:p>
-      <w:pPr>
-        <w:pStyle w:val="InfoBlue"/>
-      </w:pPr>
-      <w:r>
-        <w:t xml:space="preserve">[A description of how the software architecture contributes to all capabilities (other than functionality) of the system: extensibility, reliability, portability, and so on. If these characteristics have special significance, such as safety, </w:t>
-      </w:r>
-      <w:proofErr w:type="gramStart"/>
-      <w:r>
-        <w:t>security</w:t>
-      </w:r>
-      <w:proofErr w:type="gramEnd"/>
-      <w:r>
-        <w:t xml:space="preserve"> or privacy implications, they must be clearly delineated.]</w:t>
+        <w:t>[A description of how the software architecture contributes to all capabilities (other than functionality) of the system: extensibility, reliability, portability, and so on. If these characteristics have special significance, such as safety, security or privacy implications, they must be clearly delineated.]</w:t>
       </w:r>
     </w:p>
     <w:sectPr>
@@ -3087,6 +4780,205 @@
     </w:lvl>
   </w:abstractNum>
   <w:abstractNum w:abstractNumId="4" w15:restartNumberingAfterBreak="0">
+    <w:nsid w:val="0A877B86"/>
+    <w:multiLevelType w:val="hybridMultilevel"/>
+    <w:tmpl w:val="4372DFE0"/>
+    <w:lvl w:ilvl="0" w:tplc="0409000F">
+      <w:start w:val="1"/>
+      <w:numFmt w:val="decimal"/>
+      <w:lvlText w:val="%1."/>
+      <w:lvlJc w:val="left"/>
+      <w:pPr>
+        <w:ind w:left="720" w:hanging="360"/>
+      </w:pPr>
+    </w:lvl>
+    <w:lvl w:ilvl="1" w:tplc="04090019" w:tentative="1">
+      <w:start w:val="1"/>
+      <w:numFmt w:val="lowerLetter"/>
+      <w:lvlText w:val="%2."/>
+      <w:lvlJc w:val="left"/>
+      <w:pPr>
+        <w:ind w:left="1440" w:hanging="360"/>
+      </w:pPr>
+    </w:lvl>
+    <w:lvl w:ilvl="2" w:tplc="0409001B" w:tentative="1">
+      <w:start w:val="1"/>
+      <w:numFmt w:val="lowerRoman"/>
+      <w:lvlText w:val="%3."/>
+      <w:lvlJc w:val="right"/>
+      <w:pPr>
+        <w:ind w:left="2160" w:hanging="180"/>
+      </w:pPr>
+    </w:lvl>
+    <w:lvl w:ilvl="3" w:tplc="0409000F" w:tentative="1">
+      <w:start w:val="1"/>
+      <w:numFmt w:val="decimal"/>
+      <w:lvlText w:val="%4."/>
+      <w:lvlJc w:val="left"/>
+      <w:pPr>
+        <w:ind w:left="2880" w:hanging="360"/>
+      </w:pPr>
+    </w:lvl>
+    <w:lvl w:ilvl="4" w:tplc="04090019" w:tentative="1">
+      <w:start w:val="1"/>
+      <w:numFmt w:val="lowerLetter"/>
+      <w:lvlText w:val="%5."/>
+      <w:lvlJc w:val="left"/>
+      <w:pPr>
+        <w:ind w:left="3600" w:hanging="360"/>
+      </w:pPr>
+    </w:lvl>
+    <w:lvl w:ilvl="5" w:tplc="0409001B" w:tentative="1">
+      <w:start w:val="1"/>
+      <w:numFmt w:val="lowerRoman"/>
+      <w:lvlText w:val="%6."/>
+      <w:lvlJc w:val="right"/>
+      <w:pPr>
+        <w:ind w:left="4320" w:hanging="180"/>
+      </w:pPr>
+    </w:lvl>
+    <w:lvl w:ilvl="6" w:tplc="0409000F" w:tentative="1">
+      <w:start w:val="1"/>
+      <w:numFmt w:val="decimal"/>
+      <w:lvlText w:val="%7."/>
+      <w:lvlJc w:val="left"/>
+      <w:pPr>
+        <w:ind w:left="5040" w:hanging="360"/>
+      </w:pPr>
+    </w:lvl>
+    <w:lvl w:ilvl="7" w:tplc="04090019" w:tentative="1">
+      <w:start w:val="1"/>
+      <w:numFmt w:val="lowerLetter"/>
+      <w:lvlText w:val="%8."/>
+      <w:lvlJc w:val="left"/>
+      <w:pPr>
+        <w:ind w:left="5760" w:hanging="360"/>
+      </w:pPr>
+    </w:lvl>
+    <w:lvl w:ilvl="8" w:tplc="0409001B" w:tentative="1">
+      <w:start w:val="1"/>
+      <w:numFmt w:val="lowerRoman"/>
+      <w:lvlText w:val="%9."/>
+      <w:lvlJc w:val="right"/>
+      <w:pPr>
+        <w:ind w:left="6480" w:hanging="180"/>
+      </w:pPr>
+    </w:lvl>
+  </w:abstractNum>
+  <w:abstractNum w:abstractNumId="5" w15:restartNumberingAfterBreak="0">
+    <w:nsid w:val="0F0B4E43"/>
+    <w:multiLevelType w:val="hybridMultilevel"/>
+    <w:tmpl w:val="0234C1AC"/>
+    <w:lvl w:ilvl="0" w:tplc="04090001">
+      <w:start w:val="1"/>
+      <w:numFmt w:val="bullet"/>
+      <w:lvlText w:val=""/>
+      <w:lvlJc w:val="left"/>
+      <w:pPr>
+        <w:ind w:left="1440" w:hanging="360"/>
+      </w:pPr>
+      <w:rPr>
+        <w:rFonts w:ascii="Symbol" w:hAnsi="Symbol" w:hint="default"/>
+      </w:rPr>
+    </w:lvl>
+    <w:lvl w:ilvl="1" w:tplc="04090003" w:tentative="1">
+      <w:start w:val="1"/>
+      <w:numFmt w:val="bullet"/>
+      <w:lvlText w:val="o"/>
+      <w:lvlJc w:val="left"/>
+      <w:pPr>
+        <w:ind w:left="2160" w:hanging="360"/>
+      </w:pPr>
+      <w:rPr>
+        <w:rFonts w:ascii="Courier New" w:hAnsi="Courier New" w:cs="Courier New" w:hint="default"/>
+      </w:rPr>
+    </w:lvl>
+    <w:lvl w:ilvl="2" w:tplc="04090005" w:tentative="1">
+      <w:start w:val="1"/>
+      <w:numFmt w:val="bullet"/>
+      <w:lvlText w:val=""/>
+      <w:lvlJc w:val="left"/>
+      <w:pPr>
+        <w:ind w:left="2880" w:hanging="360"/>
+      </w:pPr>
+      <w:rPr>
+        <w:rFonts w:ascii="Wingdings" w:hAnsi="Wingdings" w:hint="default"/>
+      </w:rPr>
+    </w:lvl>
+    <w:lvl w:ilvl="3" w:tplc="04090001" w:tentative="1">
+      <w:start w:val="1"/>
+      <w:numFmt w:val="bullet"/>
+      <w:lvlText w:val=""/>
+      <w:lvlJc w:val="left"/>
+      <w:pPr>
+        <w:ind w:left="3600" w:hanging="360"/>
+      </w:pPr>
+      <w:rPr>
+        <w:rFonts w:ascii="Symbol" w:hAnsi="Symbol" w:hint="default"/>
+      </w:rPr>
+    </w:lvl>
+    <w:lvl w:ilvl="4" w:tplc="04090003" w:tentative="1">
+      <w:start w:val="1"/>
+      <w:numFmt w:val="bullet"/>
+      <w:lvlText w:val="o"/>
+      <w:lvlJc w:val="left"/>
+      <w:pPr>
+        <w:ind w:left="4320" w:hanging="360"/>
+      </w:pPr>
+      <w:rPr>
+        <w:rFonts w:ascii="Courier New" w:hAnsi="Courier New" w:cs="Courier New" w:hint="default"/>
+      </w:rPr>
+    </w:lvl>
+    <w:lvl w:ilvl="5" w:tplc="04090005" w:tentative="1">
+      <w:start w:val="1"/>
+      <w:numFmt w:val="bullet"/>
+      <w:lvlText w:val=""/>
+      <w:lvlJc w:val="left"/>
+      <w:pPr>
+        <w:ind w:left="5040" w:hanging="360"/>
+      </w:pPr>
+      <w:rPr>
+        <w:rFonts w:ascii="Wingdings" w:hAnsi="Wingdings" w:hint="default"/>
+      </w:rPr>
+    </w:lvl>
+    <w:lvl w:ilvl="6" w:tplc="04090001" w:tentative="1">
+      <w:start w:val="1"/>
+      <w:numFmt w:val="bullet"/>
+      <w:lvlText w:val=""/>
+      <w:lvlJc w:val="left"/>
+      <w:pPr>
+        <w:ind w:left="5760" w:hanging="360"/>
+      </w:pPr>
+      <w:rPr>
+        <w:rFonts w:ascii="Symbol" w:hAnsi="Symbol" w:hint="default"/>
+      </w:rPr>
+    </w:lvl>
+    <w:lvl w:ilvl="7" w:tplc="04090003" w:tentative="1">
+      <w:start w:val="1"/>
+      <w:numFmt w:val="bullet"/>
+      <w:lvlText w:val="o"/>
+      <w:lvlJc w:val="left"/>
+      <w:pPr>
+        <w:ind w:left="6480" w:hanging="360"/>
+      </w:pPr>
+      <w:rPr>
+        <w:rFonts w:ascii="Courier New" w:hAnsi="Courier New" w:cs="Courier New" w:hint="default"/>
+      </w:rPr>
+    </w:lvl>
+    <w:lvl w:ilvl="8" w:tplc="04090005" w:tentative="1">
+      <w:start w:val="1"/>
+      <w:numFmt w:val="bullet"/>
+      <w:lvlText w:val=""/>
+      <w:lvlJc w:val="left"/>
+      <w:pPr>
+        <w:ind w:left="7200" w:hanging="360"/>
+      </w:pPr>
+      <w:rPr>
+        <w:rFonts w:ascii="Wingdings" w:hAnsi="Wingdings" w:hint="default"/>
+      </w:rPr>
+    </w:lvl>
+  </w:abstractNum>
+  <w:abstractNum w:abstractNumId="6" w15:restartNumberingAfterBreak="0">
     <w:nsid w:val="17CB6DC4"/>
     <w:multiLevelType w:val="singleLevel"/>
     <w:tmpl w:val="04090001"/>
@@ -3106,7 +4998,7 @@
       </w:rPr>
     </w:lvl>
   </w:abstractNum>
-  <w:abstractNum w:abstractNumId="5" w15:restartNumberingAfterBreak="0">
+  <w:abstractNum w:abstractNumId="7" w15:restartNumberingAfterBreak="0">
     <w:nsid w:val="22443AC4"/>
     <w:multiLevelType w:val="singleLevel"/>
     <w:tmpl w:val="04090001"/>
@@ -3126,7 +5018,459 @@
       </w:rPr>
     </w:lvl>
   </w:abstractNum>
-  <w:abstractNum w:abstractNumId="6" w15:restartNumberingAfterBreak="0">
+  <w:abstractNum w:abstractNumId="8" w15:restartNumberingAfterBreak="0">
+    <w:nsid w:val="22DF068A"/>
+    <w:multiLevelType w:val="multilevel"/>
+    <w:tmpl w:val="1CA6907C"/>
+    <w:lvl w:ilvl="0">
+      <w:start w:val="1"/>
+      <w:numFmt w:val="decimal"/>
+      <w:lvlText w:val="%1."/>
+      <w:lvlJc w:val="left"/>
+      <w:pPr>
+        <w:tabs>
+          <w:tab w:val="num" w:pos="720"/>
+        </w:tabs>
+        <w:ind w:left="720" w:hanging="360"/>
+      </w:pPr>
+    </w:lvl>
+    <w:lvl w:ilvl="1" w:tentative="1">
+      <w:start w:val="1"/>
+      <w:numFmt w:val="decimal"/>
+      <w:lvlText w:val="%2."/>
+      <w:lvlJc w:val="left"/>
+      <w:pPr>
+        <w:tabs>
+          <w:tab w:val="num" w:pos="1440"/>
+        </w:tabs>
+        <w:ind w:left="1440" w:hanging="360"/>
+      </w:pPr>
+    </w:lvl>
+    <w:lvl w:ilvl="2" w:tentative="1">
+      <w:start w:val="1"/>
+      <w:numFmt w:val="decimal"/>
+      <w:lvlText w:val="%3."/>
+      <w:lvlJc w:val="left"/>
+      <w:pPr>
+        <w:tabs>
+          <w:tab w:val="num" w:pos="2160"/>
+        </w:tabs>
+        <w:ind w:left="2160" w:hanging="360"/>
+      </w:pPr>
+    </w:lvl>
+    <w:lvl w:ilvl="3" w:tentative="1">
+      <w:start w:val="1"/>
+      <w:numFmt w:val="decimal"/>
+      <w:lvlText w:val="%4."/>
+      <w:lvlJc w:val="left"/>
+      <w:pPr>
+        <w:tabs>
+          <w:tab w:val="num" w:pos="2880"/>
+        </w:tabs>
+        <w:ind w:left="2880" w:hanging="360"/>
+      </w:pPr>
+    </w:lvl>
+    <w:lvl w:ilvl="4" w:tentative="1">
+      <w:start w:val="1"/>
+      <w:numFmt w:val="decimal"/>
+      <w:lvlText w:val="%5."/>
+      <w:lvlJc w:val="left"/>
+      <w:pPr>
+        <w:tabs>
+          <w:tab w:val="num" w:pos="3600"/>
+        </w:tabs>
+        <w:ind w:left="3600" w:hanging="360"/>
+      </w:pPr>
+    </w:lvl>
+    <w:lvl w:ilvl="5" w:tentative="1">
+      <w:start w:val="1"/>
+      <w:numFmt w:val="decimal"/>
+      <w:lvlText w:val="%6."/>
+      <w:lvlJc w:val="left"/>
+      <w:pPr>
+        <w:tabs>
+          <w:tab w:val="num" w:pos="4320"/>
+        </w:tabs>
+        <w:ind w:left="4320" w:hanging="360"/>
+      </w:pPr>
+    </w:lvl>
+    <w:lvl w:ilvl="6" w:tentative="1">
+      <w:start w:val="1"/>
+      <w:numFmt w:val="decimal"/>
+      <w:lvlText w:val="%7."/>
+      <w:lvlJc w:val="left"/>
+      <w:pPr>
+        <w:tabs>
+          <w:tab w:val="num" w:pos="5040"/>
+        </w:tabs>
+        <w:ind w:left="5040" w:hanging="360"/>
+      </w:pPr>
+    </w:lvl>
+    <w:lvl w:ilvl="7" w:tentative="1">
+      <w:start w:val="1"/>
+      <w:numFmt w:val="decimal"/>
+      <w:lvlText w:val="%8."/>
+      <w:lvlJc w:val="left"/>
+      <w:pPr>
+        <w:tabs>
+          <w:tab w:val="num" w:pos="5760"/>
+        </w:tabs>
+        <w:ind w:left="5760" w:hanging="360"/>
+      </w:pPr>
+    </w:lvl>
+    <w:lvl w:ilvl="8" w:tentative="1">
+      <w:start w:val="1"/>
+      <w:numFmt w:val="decimal"/>
+      <w:lvlText w:val="%9."/>
+      <w:lvlJc w:val="left"/>
+      <w:pPr>
+        <w:tabs>
+          <w:tab w:val="num" w:pos="6480"/>
+        </w:tabs>
+        <w:ind w:left="6480" w:hanging="360"/>
+      </w:pPr>
+    </w:lvl>
+  </w:abstractNum>
+  <w:abstractNum w:abstractNumId="9" w15:restartNumberingAfterBreak="0">
+    <w:nsid w:val="259E5463"/>
+    <w:multiLevelType w:val="hybridMultilevel"/>
+    <w:tmpl w:val="2138C04E"/>
+    <w:lvl w:ilvl="0" w:tplc="04090001">
+      <w:start w:val="1"/>
+      <w:numFmt w:val="bullet"/>
+      <w:lvlText w:val=""/>
+      <w:lvlJc w:val="left"/>
+      <w:pPr>
+        <w:ind w:left="1440" w:hanging="360"/>
+      </w:pPr>
+      <w:rPr>
+        <w:rFonts w:ascii="Symbol" w:hAnsi="Symbol" w:hint="default"/>
+      </w:rPr>
+    </w:lvl>
+    <w:lvl w:ilvl="1" w:tplc="04090003" w:tentative="1">
+      <w:start w:val="1"/>
+      <w:numFmt w:val="bullet"/>
+      <w:lvlText w:val="o"/>
+      <w:lvlJc w:val="left"/>
+      <w:pPr>
+        <w:ind w:left="2160" w:hanging="360"/>
+      </w:pPr>
+      <w:rPr>
+        <w:rFonts w:ascii="Courier New" w:hAnsi="Courier New" w:cs="Courier New" w:hint="default"/>
+      </w:rPr>
+    </w:lvl>
+    <w:lvl w:ilvl="2" w:tplc="04090005" w:tentative="1">
+      <w:start w:val="1"/>
+      <w:numFmt w:val="bullet"/>
+      <w:lvlText w:val=""/>
+      <w:lvlJc w:val="left"/>
+      <w:pPr>
+        <w:ind w:left="2880" w:hanging="360"/>
+      </w:pPr>
+      <w:rPr>
+        <w:rFonts w:ascii="Wingdings" w:hAnsi="Wingdings" w:hint="default"/>
+      </w:rPr>
+    </w:lvl>
+    <w:lvl w:ilvl="3" w:tplc="04090001" w:tentative="1">
+      <w:start w:val="1"/>
+      <w:numFmt w:val="bullet"/>
+      <w:lvlText w:val=""/>
+      <w:lvlJc w:val="left"/>
+      <w:pPr>
+        <w:ind w:left="3600" w:hanging="360"/>
+      </w:pPr>
+      <w:rPr>
+        <w:rFonts w:ascii="Symbol" w:hAnsi="Symbol" w:hint="default"/>
+      </w:rPr>
+    </w:lvl>
+    <w:lvl w:ilvl="4" w:tplc="04090003" w:tentative="1">
+      <w:start w:val="1"/>
+      <w:numFmt w:val="bullet"/>
+      <w:lvlText w:val="o"/>
+      <w:lvlJc w:val="left"/>
+      <w:pPr>
+        <w:ind w:left="4320" w:hanging="360"/>
+      </w:pPr>
+      <w:rPr>
+        <w:rFonts w:ascii="Courier New" w:hAnsi="Courier New" w:cs="Courier New" w:hint="default"/>
+      </w:rPr>
+    </w:lvl>
+    <w:lvl w:ilvl="5" w:tplc="04090005" w:tentative="1">
+      <w:start w:val="1"/>
+      <w:numFmt w:val="bullet"/>
+      <w:lvlText w:val=""/>
+      <w:lvlJc w:val="left"/>
+      <w:pPr>
+        <w:ind w:left="5040" w:hanging="360"/>
+      </w:pPr>
+      <w:rPr>
+        <w:rFonts w:ascii="Wingdings" w:hAnsi="Wingdings" w:hint="default"/>
+      </w:rPr>
+    </w:lvl>
+    <w:lvl w:ilvl="6" w:tplc="04090001" w:tentative="1">
+      <w:start w:val="1"/>
+      <w:numFmt w:val="bullet"/>
+      <w:lvlText w:val=""/>
+      <w:lvlJc w:val="left"/>
+      <w:pPr>
+        <w:ind w:left="5760" w:hanging="360"/>
+      </w:pPr>
+      <w:rPr>
+        <w:rFonts w:ascii="Symbol" w:hAnsi="Symbol" w:hint="default"/>
+      </w:rPr>
+    </w:lvl>
+    <w:lvl w:ilvl="7" w:tplc="04090003" w:tentative="1">
+      <w:start w:val="1"/>
+      <w:numFmt w:val="bullet"/>
+      <w:lvlText w:val="o"/>
+      <w:lvlJc w:val="left"/>
+      <w:pPr>
+        <w:ind w:left="6480" w:hanging="360"/>
+      </w:pPr>
+      <w:rPr>
+        <w:rFonts w:ascii="Courier New" w:hAnsi="Courier New" w:cs="Courier New" w:hint="default"/>
+      </w:rPr>
+    </w:lvl>
+    <w:lvl w:ilvl="8" w:tplc="04090005" w:tentative="1">
+      <w:start w:val="1"/>
+      <w:numFmt w:val="bullet"/>
+      <w:lvlText w:val=""/>
+      <w:lvlJc w:val="left"/>
+      <w:pPr>
+        <w:ind w:left="7200" w:hanging="360"/>
+      </w:pPr>
+      <w:rPr>
+        <w:rFonts w:ascii="Wingdings" w:hAnsi="Wingdings" w:hint="default"/>
+      </w:rPr>
+    </w:lvl>
+  </w:abstractNum>
+  <w:abstractNum w:abstractNumId="10" w15:restartNumberingAfterBreak="0">
+    <w:nsid w:val="269F6DC0"/>
+    <w:multiLevelType w:val="multilevel"/>
+    <w:tmpl w:val="796ED3C8"/>
+    <w:lvl w:ilvl="0">
+      <w:start w:val="1"/>
+      <w:numFmt w:val="decimal"/>
+      <w:lvlText w:val="%1."/>
+      <w:lvlJc w:val="left"/>
+      <w:pPr>
+        <w:tabs>
+          <w:tab w:val="num" w:pos="720"/>
+        </w:tabs>
+        <w:ind w:left="720" w:hanging="360"/>
+      </w:pPr>
+    </w:lvl>
+    <w:lvl w:ilvl="1" w:tentative="1">
+      <w:start w:val="1"/>
+      <w:numFmt w:val="decimal"/>
+      <w:lvlText w:val="%2."/>
+      <w:lvlJc w:val="left"/>
+      <w:pPr>
+        <w:tabs>
+          <w:tab w:val="num" w:pos="1440"/>
+        </w:tabs>
+        <w:ind w:left="1440" w:hanging="360"/>
+      </w:pPr>
+    </w:lvl>
+    <w:lvl w:ilvl="2" w:tentative="1">
+      <w:start w:val="1"/>
+      <w:numFmt w:val="decimal"/>
+      <w:lvlText w:val="%3."/>
+      <w:lvlJc w:val="left"/>
+      <w:pPr>
+        <w:tabs>
+          <w:tab w:val="num" w:pos="2160"/>
+        </w:tabs>
+        <w:ind w:left="2160" w:hanging="360"/>
+      </w:pPr>
+    </w:lvl>
+    <w:lvl w:ilvl="3" w:tentative="1">
+      <w:start w:val="1"/>
+      <w:numFmt w:val="decimal"/>
+      <w:lvlText w:val="%4."/>
+      <w:lvlJc w:val="left"/>
+      <w:pPr>
+        <w:tabs>
+          <w:tab w:val="num" w:pos="2880"/>
+        </w:tabs>
+        <w:ind w:left="2880" w:hanging="360"/>
+      </w:pPr>
+    </w:lvl>
+    <w:lvl w:ilvl="4" w:tentative="1">
+      <w:start w:val="1"/>
+      <w:numFmt w:val="decimal"/>
+      <w:lvlText w:val="%5."/>
+      <w:lvlJc w:val="left"/>
+      <w:pPr>
+        <w:tabs>
+          <w:tab w:val="num" w:pos="3600"/>
+        </w:tabs>
+        <w:ind w:left="3600" w:hanging="360"/>
+      </w:pPr>
+    </w:lvl>
+    <w:lvl w:ilvl="5" w:tentative="1">
+      <w:start w:val="1"/>
+      <w:numFmt w:val="decimal"/>
+      <w:lvlText w:val="%6."/>
+      <w:lvlJc w:val="left"/>
+      <w:pPr>
+        <w:tabs>
+          <w:tab w:val="num" w:pos="4320"/>
+        </w:tabs>
+        <w:ind w:left="4320" w:hanging="360"/>
+      </w:pPr>
+    </w:lvl>
+    <w:lvl w:ilvl="6" w:tentative="1">
+      <w:start w:val="1"/>
+      <w:numFmt w:val="decimal"/>
+      <w:lvlText w:val="%7."/>
+      <w:lvlJc w:val="left"/>
+      <w:pPr>
+        <w:tabs>
+          <w:tab w:val="num" w:pos="5040"/>
+        </w:tabs>
+        <w:ind w:left="5040" w:hanging="360"/>
+      </w:pPr>
+    </w:lvl>
+    <w:lvl w:ilvl="7" w:tentative="1">
+      <w:start w:val="1"/>
+      <w:numFmt w:val="decimal"/>
+      <w:lvlText w:val="%8."/>
+      <w:lvlJc w:val="left"/>
+      <w:pPr>
+        <w:tabs>
+          <w:tab w:val="num" w:pos="5760"/>
+        </w:tabs>
+        <w:ind w:left="5760" w:hanging="360"/>
+      </w:pPr>
+    </w:lvl>
+    <w:lvl w:ilvl="8" w:tentative="1">
+      <w:start w:val="1"/>
+      <w:numFmt w:val="decimal"/>
+      <w:lvlText w:val="%9."/>
+      <w:lvlJc w:val="left"/>
+      <w:pPr>
+        <w:tabs>
+          <w:tab w:val="num" w:pos="6480"/>
+        </w:tabs>
+        <w:ind w:left="6480" w:hanging="360"/>
+      </w:pPr>
+    </w:lvl>
+  </w:abstractNum>
+  <w:abstractNum w:abstractNumId="11" w15:restartNumberingAfterBreak="0">
+    <w:nsid w:val="2C351595"/>
+    <w:multiLevelType w:val="hybridMultilevel"/>
+    <w:tmpl w:val="5C5CAD1C"/>
+    <w:lvl w:ilvl="0" w:tplc="04090001">
+      <w:start w:val="1"/>
+      <w:numFmt w:val="bullet"/>
+      <w:lvlText w:val=""/>
+      <w:lvlJc w:val="left"/>
+      <w:pPr>
+        <w:ind w:left="1480" w:hanging="360"/>
+      </w:pPr>
+      <w:rPr>
+        <w:rFonts w:ascii="Symbol" w:hAnsi="Symbol" w:hint="default"/>
+      </w:rPr>
+    </w:lvl>
+    <w:lvl w:ilvl="1" w:tplc="04090003" w:tentative="1">
+      <w:start w:val="1"/>
+      <w:numFmt w:val="bullet"/>
+      <w:lvlText w:val="o"/>
+      <w:lvlJc w:val="left"/>
+      <w:pPr>
+        <w:ind w:left="2200" w:hanging="360"/>
+      </w:pPr>
+      <w:rPr>
+        <w:rFonts w:ascii="Courier New" w:hAnsi="Courier New" w:cs="Courier New" w:hint="default"/>
+      </w:rPr>
+    </w:lvl>
+    <w:lvl w:ilvl="2" w:tplc="04090005" w:tentative="1">
+      <w:start w:val="1"/>
+      <w:numFmt w:val="bullet"/>
+      <w:lvlText w:val=""/>
+      <w:lvlJc w:val="left"/>
+      <w:pPr>
+        <w:ind w:left="2920" w:hanging="360"/>
+      </w:pPr>
+      <w:rPr>
+        <w:rFonts w:ascii="Wingdings" w:hAnsi="Wingdings" w:hint="default"/>
+      </w:rPr>
+    </w:lvl>
+    <w:lvl w:ilvl="3" w:tplc="04090001" w:tentative="1">
+      <w:start w:val="1"/>
+      <w:numFmt w:val="bullet"/>
+      <w:lvlText w:val=""/>
+      <w:lvlJc w:val="left"/>
+      <w:pPr>
+        <w:ind w:left="3640" w:hanging="360"/>
+      </w:pPr>
+      <w:rPr>
+        <w:rFonts w:ascii="Symbol" w:hAnsi="Symbol" w:hint="default"/>
+      </w:rPr>
+    </w:lvl>
+    <w:lvl w:ilvl="4" w:tplc="04090003" w:tentative="1">
+      <w:start w:val="1"/>
+      <w:numFmt w:val="bullet"/>
+      <w:lvlText w:val="o"/>
+      <w:lvlJc w:val="left"/>
+      <w:pPr>
+        <w:ind w:left="4360" w:hanging="360"/>
+      </w:pPr>
+      <w:rPr>
+        <w:rFonts w:ascii="Courier New" w:hAnsi="Courier New" w:cs="Courier New" w:hint="default"/>
+      </w:rPr>
+    </w:lvl>
+    <w:lvl w:ilvl="5" w:tplc="04090005" w:tentative="1">
+      <w:start w:val="1"/>
+      <w:numFmt w:val="bullet"/>
+      <w:lvlText w:val=""/>
+      <w:lvlJc w:val="left"/>
+      <w:pPr>
+        <w:ind w:left="5080" w:hanging="360"/>
+      </w:pPr>
+      <w:rPr>
+        <w:rFonts w:ascii="Wingdings" w:hAnsi="Wingdings" w:hint="default"/>
+      </w:rPr>
+    </w:lvl>
+    <w:lvl w:ilvl="6" w:tplc="04090001" w:tentative="1">
+      <w:start w:val="1"/>
+      <w:numFmt w:val="bullet"/>
+      <w:lvlText w:val=""/>
+      <w:lvlJc w:val="left"/>
+      <w:pPr>
+        <w:ind w:left="5800" w:hanging="360"/>
+      </w:pPr>
+      <w:rPr>
+        <w:rFonts w:ascii="Symbol" w:hAnsi="Symbol" w:hint="default"/>
+      </w:rPr>
+    </w:lvl>
+    <w:lvl w:ilvl="7" w:tplc="04090003" w:tentative="1">
+      <w:start w:val="1"/>
+      <w:numFmt w:val="bullet"/>
+      <w:lvlText w:val="o"/>
+      <w:lvlJc w:val="left"/>
+      <w:pPr>
+        <w:ind w:left="6520" w:hanging="360"/>
+      </w:pPr>
+      <w:rPr>
+        <w:rFonts w:ascii="Courier New" w:hAnsi="Courier New" w:cs="Courier New" w:hint="default"/>
+      </w:rPr>
+    </w:lvl>
+    <w:lvl w:ilvl="8" w:tplc="04090005" w:tentative="1">
+      <w:start w:val="1"/>
+      <w:numFmt w:val="bullet"/>
+      <w:lvlText w:val=""/>
+      <w:lvlJc w:val="left"/>
+      <w:pPr>
+        <w:ind w:left="7240" w:hanging="360"/>
+      </w:pPr>
+      <w:rPr>
+        <w:rFonts w:ascii="Wingdings" w:hAnsi="Wingdings" w:hint="default"/>
+      </w:rPr>
+    </w:lvl>
+  </w:abstractNum>
+  <w:abstractNum w:abstractNumId="12" w15:restartNumberingAfterBreak="0">
     <w:nsid w:val="2D4B634E"/>
     <w:multiLevelType w:val="singleLevel"/>
     <w:tmpl w:val="04090001"/>
@@ -3146,7 +5490,7 @@
       </w:rPr>
     </w:lvl>
   </w:abstractNum>
-  <w:abstractNum w:abstractNumId="7" w15:restartNumberingAfterBreak="0">
+  <w:abstractNum w:abstractNumId="13" w15:restartNumberingAfterBreak="0">
     <w:nsid w:val="31DD2C45"/>
     <w:multiLevelType w:val="singleLevel"/>
     <w:tmpl w:val="04090001"/>
@@ -3166,7 +5510,7 @@
       </w:rPr>
     </w:lvl>
   </w:abstractNum>
-  <w:abstractNum w:abstractNumId="8" w15:restartNumberingAfterBreak="0">
+  <w:abstractNum w:abstractNumId="14" w15:restartNumberingAfterBreak="0">
     <w:nsid w:val="32982B51"/>
     <w:multiLevelType w:val="singleLevel"/>
     <w:tmpl w:val="04090001"/>
@@ -3186,7 +5530,7 @@
       </w:rPr>
     </w:lvl>
   </w:abstractNum>
-  <w:abstractNum w:abstractNumId="9" w15:restartNumberingAfterBreak="0">
+  <w:abstractNum w:abstractNumId="15" w15:restartNumberingAfterBreak="0">
     <w:nsid w:val="3375481C"/>
     <w:multiLevelType w:val="singleLevel"/>
     <w:tmpl w:val="E6747DA6"/>
@@ -3206,7 +5550,7 @@
       </w:rPr>
     </w:lvl>
   </w:abstractNum>
-  <w:abstractNum w:abstractNumId="10" w15:restartNumberingAfterBreak="0">
+  <w:abstractNum w:abstractNumId="16" w15:restartNumberingAfterBreak="0">
     <w:nsid w:val="365C1C4D"/>
     <w:multiLevelType w:val="multilevel"/>
     <w:tmpl w:val="B61E334C"/>
@@ -3320,7 +5664,7 @@
       </w:pPr>
     </w:lvl>
   </w:abstractNum>
-  <w:abstractNum w:abstractNumId="11" w15:restartNumberingAfterBreak="0">
+  <w:abstractNum w:abstractNumId="17" w15:restartNumberingAfterBreak="0">
     <w:nsid w:val="369D5471"/>
     <w:multiLevelType w:val="singleLevel"/>
     <w:tmpl w:val="04090001"/>
@@ -3340,7 +5684,7 @@
       </w:rPr>
     </w:lvl>
   </w:abstractNum>
-  <w:abstractNum w:abstractNumId="12" w15:restartNumberingAfterBreak="0">
+  <w:abstractNum w:abstractNumId="18" w15:restartNumberingAfterBreak="0">
     <w:nsid w:val="42B97F7B"/>
     <w:multiLevelType w:val="singleLevel"/>
     <w:tmpl w:val="04090001"/>
@@ -3360,7 +5704,7 @@
       </w:rPr>
     </w:lvl>
   </w:abstractNum>
-  <w:abstractNum w:abstractNumId="13" w15:restartNumberingAfterBreak="0">
+  <w:abstractNum w:abstractNumId="19" w15:restartNumberingAfterBreak="0">
     <w:nsid w:val="49E170D0"/>
     <w:multiLevelType w:val="singleLevel"/>
     <w:tmpl w:val="04090001"/>
@@ -3380,7 +5724,233 @@
       </w:rPr>
     </w:lvl>
   </w:abstractNum>
-  <w:abstractNum w:abstractNumId="14" w15:restartNumberingAfterBreak="0">
+  <w:abstractNum w:abstractNumId="20" w15:restartNumberingAfterBreak="0">
+    <w:nsid w:val="4A236E87"/>
+    <w:multiLevelType w:val="hybridMultilevel"/>
+    <w:tmpl w:val="EB000D38"/>
+    <w:lvl w:ilvl="0" w:tplc="04090001">
+      <w:start w:val="1"/>
+      <w:numFmt w:val="bullet"/>
+      <w:lvlText w:val=""/>
+      <w:lvlJc w:val="left"/>
+      <w:pPr>
+        <w:ind w:left="1836" w:hanging="360"/>
+      </w:pPr>
+      <w:rPr>
+        <w:rFonts w:ascii="Symbol" w:hAnsi="Symbol" w:hint="default"/>
+      </w:rPr>
+    </w:lvl>
+    <w:lvl w:ilvl="1" w:tplc="04090003" w:tentative="1">
+      <w:start w:val="1"/>
+      <w:numFmt w:val="bullet"/>
+      <w:lvlText w:val="o"/>
+      <w:lvlJc w:val="left"/>
+      <w:pPr>
+        <w:ind w:left="2556" w:hanging="360"/>
+      </w:pPr>
+      <w:rPr>
+        <w:rFonts w:ascii="Courier New" w:hAnsi="Courier New" w:cs="Courier New" w:hint="default"/>
+      </w:rPr>
+    </w:lvl>
+    <w:lvl w:ilvl="2" w:tplc="04090005" w:tentative="1">
+      <w:start w:val="1"/>
+      <w:numFmt w:val="bullet"/>
+      <w:lvlText w:val=""/>
+      <w:lvlJc w:val="left"/>
+      <w:pPr>
+        <w:ind w:left="3276" w:hanging="360"/>
+      </w:pPr>
+      <w:rPr>
+        <w:rFonts w:ascii="Wingdings" w:hAnsi="Wingdings" w:hint="default"/>
+      </w:rPr>
+    </w:lvl>
+    <w:lvl w:ilvl="3" w:tplc="04090001" w:tentative="1">
+      <w:start w:val="1"/>
+      <w:numFmt w:val="bullet"/>
+      <w:lvlText w:val=""/>
+      <w:lvlJc w:val="left"/>
+      <w:pPr>
+        <w:ind w:left="3996" w:hanging="360"/>
+      </w:pPr>
+      <w:rPr>
+        <w:rFonts w:ascii="Symbol" w:hAnsi="Symbol" w:hint="default"/>
+      </w:rPr>
+    </w:lvl>
+    <w:lvl w:ilvl="4" w:tplc="04090003" w:tentative="1">
+      <w:start w:val="1"/>
+      <w:numFmt w:val="bullet"/>
+      <w:lvlText w:val="o"/>
+      <w:lvlJc w:val="left"/>
+      <w:pPr>
+        <w:ind w:left="4716" w:hanging="360"/>
+      </w:pPr>
+      <w:rPr>
+        <w:rFonts w:ascii="Courier New" w:hAnsi="Courier New" w:cs="Courier New" w:hint="default"/>
+      </w:rPr>
+    </w:lvl>
+    <w:lvl w:ilvl="5" w:tplc="04090005" w:tentative="1">
+      <w:start w:val="1"/>
+      <w:numFmt w:val="bullet"/>
+      <w:lvlText w:val=""/>
+      <w:lvlJc w:val="left"/>
+      <w:pPr>
+        <w:ind w:left="5436" w:hanging="360"/>
+      </w:pPr>
+      <w:rPr>
+        <w:rFonts w:ascii="Wingdings" w:hAnsi="Wingdings" w:hint="default"/>
+      </w:rPr>
+    </w:lvl>
+    <w:lvl w:ilvl="6" w:tplc="04090001" w:tentative="1">
+      <w:start w:val="1"/>
+      <w:numFmt w:val="bullet"/>
+      <w:lvlText w:val=""/>
+      <w:lvlJc w:val="left"/>
+      <w:pPr>
+        <w:ind w:left="6156" w:hanging="360"/>
+      </w:pPr>
+      <w:rPr>
+        <w:rFonts w:ascii="Symbol" w:hAnsi="Symbol" w:hint="default"/>
+      </w:rPr>
+    </w:lvl>
+    <w:lvl w:ilvl="7" w:tplc="04090003" w:tentative="1">
+      <w:start w:val="1"/>
+      <w:numFmt w:val="bullet"/>
+      <w:lvlText w:val="o"/>
+      <w:lvlJc w:val="left"/>
+      <w:pPr>
+        <w:ind w:left="6876" w:hanging="360"/>
+      </w:pPr>
+      <w:rPr>
+        <w:rFonts w:ascii="Courier New" w:hAnsi="Courier New" w:cs="Courier New" w:hint="default"/>
+      </w:rPr>
+    </w:lvl>
+    <w:lvl w:ilvl="8" w:tplc="04090005" w:tentative="1">
+      <w:start w:val="1"/>
+      <w:numFmt w:val="bullet"/>
+      <w:lvlText w:val=""/>
+      <w:lvlJc w:val="left"/>
+      <w:pPr>
+        <w:ind w:left="7596" w:hanging="360"/>
+      </w:pPr>
+      <w:rPr>
+        <w:rFonts w:ascii="Wingdings" w:hAnsi="Wingdings" w:hint="default"/>
+      </w:rPr>
+    </w:lvl>
+  </w:abstractNum>
+  <w:abstractNum w:abstractNumId="21" w15:restartNumberingAfterBreak="0">
+    <w:nsid w:val="4A2A794B"/>
+    <w:multiLevelType w:val="hybridMultilevel"/>
+    <w:tmpl w:val="0EBE001A"/>
+    <w:lvl w:ilvl="0" w:tplc="04090001">
+      <w:start w:val="1"/>
+      <w:numFmt w:val="bullet"/>
+      <w:lvlText w:val=""/>
+      <w:lvlJc w:val="left"/>
+      <w:pPr>
+        <w:ind w:left="360" w:hanging="360"/>
+      </w:pPr>
+      <w:rPr>
+        <w:rFonts w:ascii="Symbol" w:hAnsi="Symbol" w:hint="default"/>
+      </w:rPr>
+    </w:lvl>
+    <w:lvl w:ilvl="1" w:tplc="04090003" w:tentative="1">
+      <w:start w:val="1"/>
+      <w:numFmt w:val="bullet"/>
+      <w:lvlText w:val="o"/>
+      <w:lvlJc w:val="left"/>
+      <w:pPr>
+        <w:ind w:left="1080" w:hanging="360"/>
+      </w:pPr>
+      <w:rPr>
+        <w:rFonts w:ascii="Courier New" w:hAnsi="Courier New" w:cs="Courier New" w:hint="default"/>
+      </w:rPr>
+    </w:lvl>
+    <w:lvl w:ilvl="2" w:tplc="04090005" w:tentative="1">
+      <w:start w:val="1"/>
+      <w:numFmt w:val="bullet"/>
+      <w:lvlText w:val=""/>
+      <w:lvlJc w:val="left"/>
+      <w:pPr>
+        <w:ind w:left="1800" w:hanging="360"/>
+      </w:pPr>
+      <w:rPr>
+        <w:rFonts w:ascii="Wingdings" w:hAnsi="Wingdings" w:hint="default"/>
+      </w:rPr>
+    </w:lvl>
+    <w:lvl w:ilvl="3" w:tplc="04090001" w:tentative="1">
+      <w:start w:val="1"/>
+      <w:numFmt w:val="bullet"/>
+      <w:lvlText w:val=""/>
+      <w:lvlJc w:val="left"/>
+      <w:pPr>
+        <w:ind w:left="2520" w:hanging="360"/>
+      </w:pPr>
+      <w:rPr>
+        <w:rFonts w:ascii="Symbol" w:hAnsi="Symbol" w:hint="default"/>
+      </w:rPr>
+    </w:lvl>
+    <w:lvl w:ilvl="4" w:tplc="04090003" w:tentative="1">
+      <w:start w:val="1"/>
+      <w:numFmt w:val="bullet"/>
+      <w:lvlText w:val="o"/>
+      <w:lvlJc w:val="left"/>
+      <w:pPr>
+        <w:ind w:left="3240" w:hanging="360"/>
+      </w:pPr>
+      <w:rPr>
+        <w:rFonts w:ascii="Courier New" w:hAnsi="Courier New" w:cs="Courier New" w:hint="default"/>
+      </w:rPr>
+    </w:lvl>
+    <w:lvl w:ilvl="5" w:tplc="04090005" w:tentative="1">
+      <w:start w:val="1"/>
+      <w:numFmt w:val="bullet"/>
+      <w:lvlText w:val=""/>
+      <w:lvlJc w:val="left"/>
+      <w:pPr>
+        <w:ind w:left="3960" w:hanging="360"/>
+      </w:pPr>
+      <w:rPr>
+        <w:rFonts w:ascii="Wingdings" w:hAnsi="Wingdings" w:hint="default"/>
+      </w:rPr>
+    </w:lvl>
+    <w:lvl w:ilvl="6" w:tplc="04090001" w:tentative="1">
+      <w:start w:val="1"/>
+      <w:numFmt w:val="bullet"/>
+      <w:lvlText w:val=""/>
+      <w:lvlJc w:val="left"/>
+      <w:pPr>
+        <w:ind w:left="4680" w:hanging="360"/>
+      </w:pPr>
+      <w:rPr>
+        <w:rFonts w:ascii="Symbol" w:hAnsi="Symbol" w:hint="default"/>
+      </w:rPr>
+    </w:lvl>
+    <w:lvl w:ilvl="7" w:tplc="04090003" w:tentative="1">
+      <w:start w:val="1"/>
+      <w:numFmt w:val="bullet"/>
+      <w:lvlText w:val="o"/>
+      <w:lvlJc w:val="left"/>
+      <w:pPr>
+        <w:ind w:left="5400" w:hanging="360"/>
+      </w:pPr>
+      <w:rPr>
+        <w:rFonts w:ascii="Courier New" w:hAnsi="Courier New" w:cs="Courier New" w:hint="default"/>
+      </w:rPr>
+    </w:lvl>
+    <w:lvl w:ilvl="8" w:tplc="04090005" w:tentative="1">
+      <w:start w:val="1"/>
+      <w:numFmt w:val="bullet"/>
+      <w:lvlText w:val=""/>
+      <w:lvlJc w:val="left"/>
+      <w:pPr>
+        <w:ind w:left="6120" w:hanging="360"/>
+      </w:pPr>
+      <w:rPr>
+        <w:rFonts w:ascii="Wingdings" w:hAnsi="Wingdings" w:hint="default"/>
+      </w:rPr>
+    </w:lvl>
+  </w:abstractNum>
+  <w:abstractNum w:abstractNumId="22" w15:restartNumberingAfterBreak="0">
     <w:nsid w:val="4F64732B"/>
     <w:multiLevelType w:val="singleLevel"/>
     <w:tmpl w:val="04090001"/>
@@ -3400,7 +5970,7 @@
       </w:rPr>
     </w:lvl>
   </w:abstractNum>
-  <w:abstractNum w:abstractNumId="15" w15:restartNumberingAfterBreak="0">
+  <w:abstractNum w:abstractNumId="23" w15:restartNumberingAfterBreak="0">
     <w:nsid w:val="52DF734E"/>
     <w:multiLevelType w:val="singleLevel"/>
     <w:tmpl w:val="04090001"/>
@@ -3420,7 +5990,93 @@
       </w:rPr>
     </w:lvl>
   </w:abstractNum>
-  <w:abstractNum w:abstractNumId="16" w15:restartNumberingAfterBreak="0">
+  <w:abstractNum w:abstractNumId="24" w15:restartNumberingAfterBreak="0">
+    <w:nsid w:val="60E74F11"/>
+    <w:multiLevelType w:val="hybridMultilevel"/>
+    <w:tmpl w:val="E8B6245A"/>
+    <w:lvl w:ilvl="0" w:tplc="0409000F">
+      <w:start w:val="1"/>
+      <w:numFmt w:val="decimal"/>
+      <w:lvlText w:val="%1."/>
+      <w:lvlJc w:val="left"/>
+      <w:pPr>
+        <w:ind w:left="1440" w:hanging="360"/>
+      </w:pPr>
+    </w:lvl>
+    <w:lvl w:ilvl="1" w:tplc="04090019" w:tentative="1">
+      <w:start w:val="1"/>
+      <w:numFmt w:val="lowerLetter"/>
+      <w:lvlText w:val="%2."/>
+      <w:lvlJc w:val="left"/>
+      <w:pPr>
+        <w:ind w:left="2160" w:hanging="360"/>
+      </w:pPr>
+    </w:lvl>
+    <w:lvl w:ilvl="2" w:tplc="0409001B" w:tentative="1">
+      <w:start w:val="1"/>
+      <w:numFmt w:val="lowerRoman"/>
+      <w:lvlText w:val="%3."/>
+      <w:lvlJc w:val="right"/>
+      <w:pPr>
+        <w:ind w:left="2880" w:hanging="180"/>
+      </w:pPr>
+    </w:lvl>
+    <w:lvl w:ilvl="3" w:tplc="0409000F" w:tentative="1">
+      <w:start w:val="1"/>
+      <w:numFmt w:val="decimal"/>
+      <w:lvlText w:val="%4."/>
+      <w:lvlJc w:val="left"/>
+      <w:pPr>
+        <w:ind w:left="3600" w:hanging="360"/>
+      </w:pPr>
+    </w:lvl>
+    <w:lvl w:ilvl="4" w:tplc="04090019" w:tentative="1">
+      <w:start w:val="1"/>
+      <w:numFmt w:val="lowerLetter"/>
+      <w:lvlText w:val="%5."/>
+      <w:lvlJc w:val="left"/>
+      <w:pPr>
+        <w:ind w:left="4320" w:hanging="360"/>
+      </w:pPr>
+    </w:lvl>
+    <w:lvl w:ilvl="5" w:tplc="0409001B" w:tentative="1">
+      <w:start w:val="1"/>
+      <w:numFmt w:val="lowerRoman"/>
+      <w:lvlText w:val="%6."/>
+      <w:lvlJc w:val="right"/>
+      <w:pPr>
+        <w:ind w:left="5040" w:hanging="180"/>
+      </w:pPr>
+    </w:lvl>
+    <w:lvl w:ilvl="6" w:tplc="0409000F" w:tentative="1">
+      <w:start w:val="1"/>
+      <w:numFmt w:val="decimal"/>
+      <w:lvlText w:val="%7."/>
+      <w:lvlJc w:val="left"/>
+      <w:pPr>
+        <w:ind w:left="5760" w:hanging="360"/>
+      </w:pPr>
+    </w:lvl>
+    <w:lvl w:ilvl="7" w:tplc="04090019" w:tentative="1">
+      <w:start w:val="1"/>
+      <w:numFmt w:val="lowerLetter"/>
+      <w:lvlText w:val="%8."/>
+      <w:lvlJc w:val="left"/>
+      <w:pPr>
+        <w:ind w:left="6480" w:hanging="360"/>
+      </w:pPr>
+    </w:lvl>
+    <w:lvl w:ilvl="8" w:tplc="0409001B" w:tentative="1">
+      <w:start w:val="1"/>
+      <w:numFmt w:val="lowerRoman"/>
+      <w:lvlText w:val="%9."/>
+      <w:lvlJc w:val="right"/>
+      <w:pPr>
+        <w:ind w:left="7200" w:hanging="180"/>
+      </w:pPr>
+    </w:lvl>
+  </w:abstractNum>
+  <w:abstractNum w:abstractNumId="25" w15:restartNumberingAfterBreak="0">
     <w:nsid w:val="61CD4769"/>
     <w:multiLevelType w:val="hybridMultilevel"/>
     <w:tmpl w:val="AE14D1FE"/>
@@ -3533,7 +6189,7 @@
       </w:rPr>
     </w:lvl>
   </w:abstractNum>
-  <w:abstractNum w:abstractNumId="17" w15:restartNumberingAfterBreak="0">
+  <w:abstractNum w:abstractNumId="26" w15:restartNumberingAfterBreak="0">
     <w:nsid w:val="65ED7BA5"/>
     <w:multiLevelType w:val="hybridMultilevel"/>
     <w:tmpl w:val="6C883E62"/>
@@ -3646,7 +6302,120 @@
       </w:rPr>
     </w:lvl>
   </w:abstractNum>
-  <w:abstractNum w:abstractNumId="18" w15:restartNumberingAfterBreak="0">
+  <w:abstractNum w:abstractNumId="27" w15:restartNumberingAfterBreak="0">
+    <w:nsid w:val="69E70785"/>
+    <w:multiLevelType w:val="hybridMultilevel"/>
+    <w:tmpl w:val="6D76D68A"/>
+    <w:lvl w:ilvl="0" w:tplc="04090001">
+      <w:start w:val="1"/>
+      <w:numFmt w:val="bullet"/>
+      <w:lvlText w:val=""/>
+      <w:lvlJc w:val="left"/>
+      <w:pPr>
+        <w:ind w:left="1440" w:hanging="360"/>
+      </w:pPr>
+      <w:rPr>
+        <w:rFonts w:ascii="Symbol" w:hAnsi="Symbol" w:hint="default"/>
+      </w:rPr>
+    </w:lvl>
+    <w:lvl w:ilvl="1" w:tplc="04090003" w:tentative="1">
+      <w:start w:val="1"/>
+      <w:numFmt w:val="bullet"/>
+      <w:lvlText w:val="o"/>
+      <w:lvlJc w:val="left"/>
+      <w:pPr>
+        <w:ind w:left="2160" w:hanging="360"/>
+      </w:pPr>
+      <w:rPr>
+        <w:rFonts w:ascii="Courier New" w:hAnsi="Courier New" w:cs="Courier New" w:hint="default"/>
+      </w:rPr>
+    </w:lvl>
+    <w:lvl w:ilvl="2" w:tplc="04090005" w:tentative="1">
+      <w:start w:val="1"/>
+      <w:numFmt w:val="bullet"/>
+      <w:lvlText w:val=""/>
+      <w:lvlJc w:val="left"/>
+      <w:pPr>
+        <w:ind w:left="2880" w:hanging="360"/>
+      </w:pPr>
+      <w:rPr>
+        <w:rFonts w:ascii="Wingdings" w:hAnsi="Wingdings" w:hint="default"/>
+      </w:rPr>
+    </w:lvl>
+    <w:lvl w:ilvl="3" w:tplc="04090001" w:tentative="1">
+      <w:start w:val="1"/>
+      <w:numFmt w:val="bullet"/>
+      <w:lvlText w:val=""/>
+      <w:lvlJc w:val="left"/>
+      <w:pPr>
+        <w:ind w:left="3600" w:hanging="360"/>
+      </w:pPr>
+      <w:rPr>
+        <w:rFonts w:ascii="Symbol" w:hAnsi="Symbol" w:hint="default"/>
+      </w:rPr>
+    </w:lvl>
+    <w:lvl w:ilvl="4" w:tplc="04090003" w:tentative="1">
+      <w:start w:val="1"/>
+      <w:numFmt w:val="bullet"/>
+      <w:lvlText w:val="o"/>
+      <w:lvlJc w:val="left"/>
+      <w:pPr>
+        <w:ind w:left="4320" w:hanging="360"/>
+      </w:pPr>
+      <w:rPr>
+        <w:rFonts w:ascii="Courier New" w:hAnsi="Courier New" w:cs="Courier New" w:hint="default"/>
+      </w:rPr>
+    </w:lvl>
+    <w:lvl w:ilvl="5" w:tplc="04090005" w:tentative="1">
+      <w:start w:val="1"/>
+      <w:numFmt w:val="bullet"/>
+      <w:lvlText w:val=""/>
+      <w:lvlJc w:val="left"/>
+      <w:pPr>
+        <w:ind w:left="5040" w:hanging="360"/>
+      </w:pPr>
+      <w:rPr>
+        <w:rFonts w:ascii="Wingdings" w:hAnsi="Wingdings" w:hint="default"/>
+      </w:rPr>
+    </w:lvl>
+    <w:lvl w:ilvl="6" w:tplc="04090001" w:tentative="1">
+      <w:start w:val="1"/>
+      <w:numFmt w:val="bullet"/>
+      <w:lvlText w:val=""/>
+      <w:lvlJc w:val="left"/>
+      <w:pPr>
+        <w:ind w:left="5760" w:hanging="360"/>
+      </w:pPr>
+      <w:rPr>
+        <w:rFonts w:ascii="Symbol" w:hAnsi="Symbol" w:hint="default"/>
+      </w:rPr>
+    </w:lvl>
+    <w:lvl w:ilvl="7" w:tplc="04090003" w:tentative="1">
+      <w:start w:val="1"/>
+      <w:numFmt w:val="bullet"/>
+      <w:lvlText w:val="o"/>
+      <w:lvlJc w:val="left"/>
+      <w:pPr>
+        <w:ind w:left="6480" w:hanging="360"/>
+      </w:pPr>
+      <w:rPr>
+        <w:rFonts w:ascii="Courier New" w:hAnsi="Courier New" w:cs="Courier New" w:hint="default"/>
+      </w:rPr>
+    </w:lvl>
+    <w:lvl w:ilvl="8" w:tplc="04090005" w:tentative="1">
+      <w:start w:val="1"/>
+      <w:numFmt w:val="bullet"/>
+      <w:lvlText w:val=""/>
+      <w:lvlJc w:val="left"/>
+      <w:pPr>
+        <w:ind w:left="7200" w:hanging="360"/>
+      </w:pPr>
+      <w:rPr>
+        <w:rFonts w:ascii="Wingdings" w:hAnsi="Wingdings" w:hint="default"/>
+      </w:rPr>
+    </w:lvl>
+  </w:abstractNum>
+  <w:abstractNum w:abstractNumId="28" w15:restartNumberingAfterBreak="0">
     <w:nsid w:val="6D2F7D46"/>
     <w:multiLevelType w:val="singleLevel"/>
     <w:tmpl w:val="04090001"/>
@@ -3666,7 +6435,7 @@
       </w:rPr>
     </w:lvl>
   </w:abstractNum>
-  <w:abstractNum w:abstractNumId="19" w15:restartNumberingAfterBreak="0">
+  <w:abstractNum w:abstractNumId="29" w15:restartNumberingAfterBreak="0">
     <w:nsid w:val="71F21F2A"/>
     <w:multiLevelType w:val="singleLevel"/>
     <w:tmpl w:val="04090001"/>
@@ -3686,7 +6455,7 @@
       </w:rPr>
     </w:lvl>
   </w:abstractNum>
-  <w:abstractNum w:abstractNumId="20" w15:restartNumberingAfterBreak="0">
+  <w:abstractNum w:abstractNumId="30" w15:restartNumberingAfterBreak="0">
     <w:nsid w:val="743601FB"/>
     <w:multiLevelType w:val="singleLevel"/>
     <w:tmpl w:val="04090001"/>
@@ -3706,7 +6475,7 @@
       </w:rPr>
     </w:lvl>
   </w:abstractNum>
-  <w:abstractNum w:abstractNumId="21" w15:restartNumberingAfterBreak="0">
+  <w:abstractNum w:abstractNumId="31" w15:restartNumberingAfterBreak="0">
     <w:nsid w:val="756150CA"/>
     <w:multiLevelType w:val="singleLevel"/>
     <w:tmpl w:val="04090001"/>
@@ -3726,7 +6495,7 @@
       </w:rPr>
     </w:lvl>
   </w:abstractNum>
-  <w:abstractNum w:abstractNumId="22" w15:restartNumberingAfterBreak="0">
+  <w:abstractNum w:abstractNumId="32" w15:restartNumberingAfterBreak="0">
     <w:nsid w:val="7BE434D7"/>
     <w:multiLevelType w:val="singleLevel"/>
     <w:tmpl w:val="04090001"/>
@@ -3743,6 +6512,245 @@
       </w:pPr>
       <w:rPr>
         <w:rFonts w:ascii="Symbol" w:hAnsi="Symbol" w:hint="default"/>
+      </w:rPr>
+    </w:lvl>
+  </w:abstractNum>
+  <w:abstractNum w:abstractNumId="33" w15:restartNumberingAfterBreak="0">
+    <w:nsid w:val="7D1B5877"/>
+    <w:multiLevelType w:val="multilevel"/>
+    <w:tmpl w:val="AD341366"/>
+    <w:lvl w:ilvl="0">
+      <w:start w:val="1"/>
+      <w:numFmt w:val="decimal"/>
+      <w:suff w:val="nothing"/>
+      <w:lvlText w:val="%1."/>
+      <w:lvlJc w:val="left"/>
+      <w:pPr>
+        <w:ind w:left="0" w:firstLine="0"/>
+      </w:pPr>
+      <w:rPr>
+        <w:rFonts w:hAnsi="Arial Unicode MS"/>
+        <w:caps w:val="0"/>
+        <w:smallCaps w:val="0"/>
+        <w:strike w:val="0"/>
+        <w:dstrike w:val="0"/>
+        <w:outline w:val="0"/>
+        <w:emboss w:val="0"/>
+        <w:imprint w:val="0"/>
+        <w:spacing w:val="0"/>
+        <w:w w:val="100"/>
+        <w:kern w:val="0"/>
+        <w:position w:val="0"/>
+        <w:highlight w:val="none"/>
+        <w:vertAlign w:val="baseline"/>
+      </w:rPr>
+    </w:lvl>
+    <w:lvl w:ilvl="1">
+      <w:start w:val="1"/>
+      <w:numFmt w:val="decimal"/>
+      <w:suff w:val="nothing"/>
+      <w:lvlText w:val="%1.%2."/>
+      <w:lvlJc w:val="left"/>
+      <w:pPr>
+        <w:ind w:left="432" w:firstLine="0"/>
+      </w:pPr>
+      <w:rPr>
+        <w:rFonts w:hAnsi="Arial Unicode MS"/>
+        <w:caps w:val="0"/>
+        <w:smallCaps w:val="0"/>
+        <w:strike w:val="0"/>
+        <w:dstrike w:val="0"/>
+        <w:outline w:val="0"/>
+        <w:emboss w:val="0"/>
+        <w:imprint w:val="0"/>
+        <w:spacing w:val="0"/>
+        <w:w w:val="100"/>
+        <w:kern w:val="0"/>
+        <w:position w:val="0"/>
+        <w:highlight w:val="none"/>
+        <w:vertAlign w:val="baseline"/>
+      </w:rPr>
+    </w:lvl>
+    <w:lvl w:ilvl="2">
+      <w:start w:val="1"/>
+      <w:numFmt w:val="decimal"/>
+      <w:suff w:val="nothing"/>
+      <w:lvlText w:val="%1.%2.%3."/>
+      <w:lvlJc w:val="left"/>
+      <w:pPr>
+        <w:ind w:left="432" w:firstLine="0"/>
+      </w:pPr>
+      <w:rPr>
+        <w:rFonts w:hAnsi="Arial Unicode MS"/>
+        <w:caps w:val="0"/>
+        <w:smallCaps w:val="0"/>
+        <w:strike w:val="0"/>
+        <w:dstrike w:val="0"/>
+        <w:outline w:val="0"/>
+        <w:emboss w:val="0"/>
+        <w:imprint w:val="0"/>
+        <w:spacing w:val="0"/>
+        <w:w w:val="100"/>
+        <w:kern w:val="0"/>
+        <w:position w:val="0"/>
+        <w:highlight w:val="none"/>
+        <w:vertAlign w:val="baseline"/>
+      </w:rPr>
+    </w:lvl>
+    <w:lvl w:ilvl="3">
+      <w:start w:val="1"/>
+      <w:numFmt w:val="decimal"/>
+      <w:suff w:val="nothing"/>
+      <w:lvlText w:val="%1.%2.%3.%4."/>
+      <w:lvlJc w:val="left"/>
+      <w:pPr>
+        <w:ind w:left="432" w:firstLine="0"/>
+      </w:pPr>
+      <w:rPr>
+        <w:rFonts w:hAnsi="Arial Unicode MS"/>
+        <w:caps w:val="0"/>
+        <w:smallCaps w:val="0"/>
+        <w:strike w:val="0"/>
+        <w:dstrike w:val="0"/>
+        <w:outline w:val="0"/>
+        <w:emboss w:val="0"/>
+        <w:imprint w:val="0"/>
+        <w:spacing w:val="0"/>
+        <w:w w:val="100"/>
+        <w:kern w:val="0"/>
+        <w:position w:val="0"/>
+        <w:highlight w:val="none"/>
+        <w:vertAlign w:val="baseline"/>
+      </w:rPr>
+    </w:lvl>
+    <w:lvl w:ilvl="4">
+      <w:start w:val="1"/>
+      <w:numFmt w:val="decimal"/>
+      <w:suff w:val="nothing"/>
+      <w:lvlText w:val="%1.%2.%3.%4.%5."/>
+      <w:lvlJc w:val="left"/>
+      <w:pPr>
+        <w:ind w:left="432" w:firstLine="0"/>
+      </w:pPr>
+      <w:rPr>
+        <w:rFonts w:hAnsi="Arial Unicode MS"/>
+        <w:caps w:val="0"/>
+        <w:smallCaps w:val="0"/>
+        <w:strike w:val="0"/>
+        <w:dstrike w:val="0"/>
+        <w:outline w:val="0"/>
+        <w:emboss w:val="0"/>
+        <w:imprint w:val="0"/>
+        <w:spacing w:val="0"/>
+        <w:w w:val="100"/>
+        <w:kern w:val="0"/>
+        <w:position w:val="0"/>
+        <w:highlight w:val="none"/>
+        <w:vertAlign w:val="baseline"/>
+      </w:rPr>
+    </w:lvl>
+    <w:lvl w:ilvl="5">
+      <w:start w:val="1"/>
+      <w:numFmt w:val="decimal"/>
+      <w:suff w:val="nothing"/>
+      <w:lvlText w:val="%1.%2.%3.%4.%5.%6."/>
+      <w:lvlJc w:val="left"/>
+      <w:pPr>
+        <w:ind w:left="432" w:firstLine="0"/>
+      </w:pPr>
+      <w:rPr>
+        <w:rFonts w:hAnsi="Arial Unicode MS"/>
+        <w:caps w:val="0"/>
+        <w:smallCaps w:val="0"/>
+        <w:strike w:val="0"/>
+        <w:dstrike w:val="0"/>
+        <w:outline w:val="0"/>
+        <w:emboss w:val="0"/>
+        <w:imprint w:val="0"/>
+        <w:spacing w:val="0"/>
+        <w:w w:val="100"/>
+        <w:kern w:val="0"/>
+        <w:position w:val="0"/>
+        <w:highlight w:val="none"/>
+        <w:vertAlign w:val="baseline"/>
+      </w:rPr>
+    </w:lvl>
+    <w:lvl w:ilvl="6">
+      <w:start w:val="1"/>
+      <w:numFmt w:val="decimal"/>
+      <w:suff w:val="nothing"/>
+      <w:lvlText w:val="%1.%2.%3.%4.%5.%6.%7."/>
+      <w:lvlJc w:val="left"/>
+      <w:pPr>
+        <w:ind w:left="432" w:firstLine="0"/>
+      </w:pPr>
+      <w:rPr>
+        <w:rFonts w:hAnsi="Arial Unicode MS"/>
+        <w:caps w:val="0"/>
+        <w:smallCaps w:val="0"/>
+        <w:strike w:val="0"/>
+        <w:dstrike w:val="0"/>
+        <w:outline w:val="0"/>
+        <w:emboss w:val="0"/>
+        <w:imprint w:val="0"/>
+        <w:spacing w:val="0"/>
+        <w:w w:val="100"/>
+        <w:kern w:val="0"/>
+        <w:position w:val="0"/>
+        <w:highlight w:val="none"/>
+        <w:vertAlign w:val="baseline"/>
+      </w:rPr>
+    </w:lvl>
+    <w:lvl w:ilvl="7">
+      <w:start w:val="1"/>
+      <w:numFmt w:val="decimal"/>
+      <w:suff w:val="nothing"/>
+      <w:lvlText w:val="%1.%2.%3.%4.%5.%6.%7.%8."/>
+      <w:lvlJc w:val="left"/>
+      <w:pPr>
+        <w:ind w:left="432" w:firstLine="0"/>
+      </w:pPr>
+      <w:rPr>
+        <w:rFonts w:hAnsi="Arial Unicode MS"/>
+        <w:caps w:val="0"/>
+        <w:smallCaps w:val="0"/>
+        <w:strike w:val="0"/>
+        <w:dstrike w:val="0"/>
+        <w:outline w:val="0"/>
+        <w:emboss w:val="0"/>
+        <w:imprint w:val="0"/>
+        <w:spacing w:val="0"/>
+        <w:w w:val="100"/>
+        <w:kern w:val="0"/>
+        <w:position w:val="0"/>
+        <w:highlight w:val="none"/>
+        <w:vertAlign w:val="baseline"/>
+      </w:rPr>
+    </w:lvl>
+    <w:lvl w:ilvl="8">
+      <w:start w:val="1"/>
+      <w:numFmt w:val="decimal"/>
+      <w:suff w:val="nothing"/>
+      <w:lvlText w:val="%1.%2.%3.%4.%5.%6.%7.%8.%9."/>
+      <w:lvlJc w:val="left"/>
+      <w:pPr>
+        <w:ind w:left="432" w:firstLine="0"/>
+      </w:pPr>
+      <w:rPr>
+        <w:rFonts w:hAnsi="Arial Unicode MS"/>
+        <w:caps w:val="0"/>
+        <w:smallCaps w:val="0"/>
+        <w:strike w:val="0"/>
+        <w:dstrike w:val="0"/>
+        <w:outline w:val="0"/>
+        <w:emboss w:val="0"/>
+        <w:imprint w:val="0"/>
+        <w:spacing w:val="0"/>
+        <w:w w:val="100"/>
+        <w:kern w:val="0"/>
+        <w:position w:val="0"/>
+        <w:highlight w:val="none"/>
+        <w:vertAlign w:val="baseline"/>
       </w:rPr>
     </w:lvl>
   </w:abstractNum>
@@ -3750,16 +6758,16 @@
     <w:abstractNumId w:val="0"/>
   </w:num>
   <w:num w:numId="2" w16cid:durableId="1018235884">
-    <w:abstractNumId w:val="9"/>
+    <w:abstractNumId w:val="15"/>
   </w:num>
   <w:num w:numId="3" w16cid:durableId="2127961893">
-    <w:abstractNumId w:val="22"/>
+    <w:abstractNumId w:val="32"/>
   </w:num>
   <w:num w:numId="4" w16cid:durableId="1976328774">
-    <w:abstractNumId w:val="15"/>
+    <w:abstractNumId w:val="23"/>
   </w:num>
   <w:num w:numId="5" w16cid:durableId="1575972744">
-    <w:abstractNumId w:val="14"/>
+    <w:abstractNumId w:val="22"/>
   </w:num>
   <w:num w:numId="6" w16cid:durableId="152109888">
     <w:abstractNumId w:val="1"/>
@@ -3782,37 +6790,37 @@
     <w:abstractNumId w:val="2"/>
   </w:num>
   <w:num w:numId="8" w16cid:durableId="1457212300">
-    <w:abstractNumId w:val="21"/>
+    <w:abstractNumId w:val="31"/>
   </w:num>
   <w:num w:numId="9" w16cid:durableId="2020042611">
     <w:abstractNumId w:val="3"/>
   </w:num>
   <w:num w:numId="10" w16cid:durableId="2144229941">
-    <w:abstractNumId w:val="11"/>
+    <w:abstractNumId w:val="17"/>
   </w:num>
   <w:num w:numId="11" w16cid:durableId="1825392636">
-    <w:abstractNumId w:val="8"/>
+    <w:abstractNumId w:val="14"/>
   </w:num>
   <w:num w:numId="12" w16cid:durableId="1373772660">
-    <w:abstractNumId w:val="20"/>
+    <w:abstractNumId w:val="30"/>
   </w:num>
   <w:num w:numId="13" w16cid:durableId="1937903031">
+    <w:abstractNumId w:val="13"/>
+  </w:num>
+  <w:num w:numId="14" w16cid:durableId="1752383342">
+    <w:abstractNumId w:val="6"/>
+  </w:num>
+  <w:num w:numId="15" w16cid:durableId="349988167">
+    <w:abstractNumId w:val="29"/>
+  </w:num>
+  <w:num w:numId="16" w16cid:durableId="664280071">
+    <w:abstractNumId w:val="19"/>
+  </w:num>
+  <w:num w:numId="17" w16cid:durableId="1752314264">
     <w:abstractNumId w:val="7"/>
   </w:num>
-  <w:num w:numId="14" w16cid:durableId="1752383342">
-    <w:abstractNumId w:val="4"/>
-  </w:num>
-  <w:num w:numId="15" w16cid:durableId="349988167">
-    <w:abstractNumId w:val="19"/>
-  </w:num>
-  <w:num w:numId="16" w16cid:durableId="664280071">
-    <w:abstractNumId w:val="13"/>
-  </w:num>
-  <w:num w:numId="17" w16cid:durableId="1752314264">
-    <w:abstractNumId w:val="5"/>
-  </w:num>
   <w:num w:numId="18" w16cid:durableId="1069495068">
-    <w:abstractNumId w:val="12"/>
+    <w:abstractNumId w:val="18"/>
   </w:num>
   <w:num w:numId="19" w16cid:durableId="1985427359">
     <w:abstractNumId w:val="1"/>
@@ -3833,19 +6841,66 @@
     </w:lvlOverride>
   </w:num>
   <w:num w:numId="20" w16cid:durableId="37556462">
-    <w:abstractNumId w:val="6"/>
+    <w:abstractNumId w:val="12"/>
   </w:num>
   <w:num w:numId="21" w16cid:durableId="938172042">
-    <w:abstractNumId w:val="18"/>
+    <w:abstractNumId w:val="28"/>
   </w:num>
   <w:num w:numId="22" w16cid:durableId="830828143">
+    <w:abstractNumId w:val="16"/>
+  </w:num>
+  <w:num w:numId="23" w16cid:durableId="566451855">
+    <w:abstractNumId w:val="26"/>
+  </w:num>
+  <w:num w:numId="24" w16cid:durableId="19400406">
+    <w:abstractNumId w:val="25"/>
+  </w:num>
+  <w:num w:numId="25" w16cid:durableId="1941180555">
+    <w:abstractNumId w:val="33"/>
+  </w:num>
+  <w:num w:numId="26" w16cid:durableId="406346962">
     <w:abstractNumId w:val="10"/>
   </w:num>
-  <w:num w:numId="23" w16cid:durableId="566451855">
-    <w:abstractNumId w:val="17"/>
+  <w:num w:numId="27" w16cid:durableId="990407621">
+    <w:abstractNumId w:val="8"/>
   </w:num>
-  <w:num w:numId="24" w16cid:durableId="19400406">
-    <w:abstractNumId w:val="16"/>
+  <w:num w:numId="28" w16cid:durableId="1443038951">
+    <w:abstractNumId w:val="27"/>
+  </w:num>
+  <w:num w:numId="29" w16cid:durableId="1062095760">
+    <w:abstractNumId w:val="5"/>
+  </w:num>
+  <w:num w:numId="30" w16cid:durableId="177353785">
+    <w:abstractNumId w:val="0"/>
+    <w:lvlOverride w:ilvl="0">
+      <w:startOverride w:val="3"/>
+    </w:lvlOverride>
+    <w:lvlOverride w:ilvl="1"/>
+  </w:num>
+  <w:num w:numId="31" w16cid:durableId="529222193">
+    <w:abstractNumId w:val="0"/>
+    <w:lvlOverride w:ilvl="0">
+      <w:startOverride w:val="4"/>
+    </w:lvlOverride>
+    <w:lvlOverride w:ilvl="1"/>
+  </w:num>
+  <w:num w:numId="32" w16cid:durableId="43525674">
+    <w:abstractNumId w:val="24"/>
+  </w:num>
+  <w:num w:numId="33" w16cid:durableId="1857764265">
+    <w:abstractNumId w:val="4"/>
+  </w:num>
+  <w:num w:numId="34" w16cid:durableId="2084251612">
+    <w:abstractNumId w:val="20"/>
+  </w:num>
+  <w:num w:numId="35" w16cid:durableId="26181628">
+    <w:abstractNumId w:val="21"/>
+  </w:num>
+  <w:num w:numId="36" w16cid:durableId="1770353245">
+    <w:abstractNumId w:val="11"/>
+  </w:num>
+  <w:num w:numId="37" w16cid:durableId="1026756479">
+    <w:abstractNumId w:val="9"/>
   </w:num>
 </w:numbering>
 </file>
@@ -4408,7 +7463,6 @@
   <w:style w:type="character" w:default="1" w:styleId="DefaultParagraphFont">
     <w:name w:val="Default Paragraph Font"/>
     <w:uiPriority w:val="1"/>
-    <w:semiHidden/>
     <w:unhideWhenUsed/>
   </w:style>
   <w:style w:type="table" w:default="1" w:styleId="TableNormal">

</xml_diff>